<commit_message>
file from nature and edits to our response
</commit_message>
<xml_diff>
--- a/Frayling_et_al/Reply_16.3.2014_pmv_jep.docx
+++ b/Frayling_et_al/Reply_16.3.2014_pmv_jep.docx
@@ -3,22 +3,50 @@
 <w:document xmlns:wpc="http://schemas.microsoft.com/office/word/2010/wordprocessingCanvas" xmlns:mo="http://schemas.microsoft.com/office/mac/office/2008/main" xmlns:mc="http://schemas.openxmlformats.org/markup-compatibility/2006" xmlns:mv="urn:schemas-microsoft-com:mac:vml" xmlns:o="urn:schemas-microsoft-com:office:office" xmlns:r="http://schemas.openxmlformats.org/officeDocument/2006/relationships" xmlns:m="http://schemas.openxmlformats.org/officeDocument/2006/math" xmlns:v="urn:schemas-microsoft-com:vml" xmlns:wp14="http://schemas.microsoft.com/office/word/2010/wordprocessingDrawing" xmlns:wp="http://schemas.openxmlformats.org/drawingml/2006/wordprocessingDrawing" xmlns:w10="urn:schemas-microsoft-com:office:word" xmlns:w="http://schemas.openxmlformats.org/wordprocessingml/2006/main" xmlns:w14="http://schemas.microsoft.com/office/word/2010/wordml" xmlns:wpg="http://schemas.microsoft.com/office/word/2010/wordprocessingGroup" xmlns:wpi="http://schemas.microsoft.com/office/word/2010/wordprocessingInk" xmlns:wne="http://schemas.microsoft.com/office/word/2006/wordml" xmlns:wps="http://schemas.microsoft.com/office/word/2010/wordprocessingShape" mc:Ignorable="w14 wp14">
   <w:body>
     <w:p>
-      <w:pPr>
-        <w:jc w:val="both"/>
-      </w:pPr>
-      <w:r>
-        <w:t xml:space="preserve">We thank Wood et al. for the interest in our work and for the collegial manner of their pre-submission correspondence. </w:t>
-      </w:r>
-    </w:p>
-    <w:p>
-      <w:pPr>
-        <w:jc w:val="both"/>
-      </w:pPr>
-    </w:p>
-    <w:p>
-      <w:pPr>
-        <w:jc w:val="both"/>
-      </w:pPr>
+      <w:bookmarkStart w:id="0" w:name="_GoBack"/>
+      <w:r>
+        <w:t xml:space="preserve">Response to: </w:t>
+      </w:r>
+      <w:r>
+        <w:t xml:space="preserve">An alternative explanation for apparent epistasis </w:t>
+      </w:r>
+    </w:p>
+    <w:bookmarkEnd w:id="0"/>
+    <w:p>
+      <w:pPr>
+        <w:jc w:val="both"/>
+      </w:pPr>
+    </w:p>
+    <w:p>
+      <w:pPr>
+        <w:jc w:val="both"/>
+      </w:pPr>
+    </w:p>
+    <w:p>
+      <w:pPr>
+        <w:jc w:val="both"/>
+      </w:pPr>
+    </w:p>
+    <w:p>
+      <w:pPr>
+        <w:jc w:val="both"/>
+      </w:pPr>
+    </w:p>
+    <w:p>
+      <w:pPr>
+        <w:jc w:val="both"/>
+      </w:pPr>
+    </w:p>
+    <w:p>
+      <w:pPr>
+        <w:jc w:val="both"/>
+      </w:pPr>
+      <w:r>
+        <w:t>We thank Wood et al. for the interest in our work.</w:t>
+      </w:r>
+      <w:r>
+        <w:t xml:space="preserve"> </w:t>
+      </w:r>
       <w:r>
         <w:t>Wood et al. do not replicate 19/30 of our reported replicated pairwise interactions</w:t>
       </w:r>
@@ -551,12 +579,7 @@
       </w:r>
       <w:proofErr w:type="gramEnd"/>
       <w:r>
-        <w:t xml:space="preserve"> </w:t>
-      </w:r>
-      <w:bookmarkStart w:id="0" w:name="_GoBack"/>
-      <w:bookmarkEnd w:id="0"/>
-      <w:r>
-        <w:t>of both additive and non-additive effects using (imputed) sequence data is an obvious next step in further dissecting genetic for gene expression.</w:t>
+        <w:t xml:space="preserve"> of both additive and non-additive effects using (imputed) sequence data is an obvious next step in further dissecting genetic for gene expression.</w:t>
       </w:r>
     </w:p>
     <w:p>
@@ -579,6 +602,7 @@
         </w:rPr>
       </w:pPr>
       <w:r>
+        <w:lastRenderedPageBreak/>
         <w:fldChar w:fldCharType="begin"/>
       </w:r>
       <w:r>
@@ -612,7 +636,6 @@
           <w:rFonts w:ascii="Cambria" w:hAnsi="Cambria"/>
           <w:noProof/>
         </w:rPr>
-        <w:lastRenderedPageBreak/>
         <w:t>2. Hemani G, Shakhbazov K, Westra H, Esko T, Henders AK, et al. (2014) Detection and replication of epistasis influencing transcription in humans. Nature In Press.</w:t>
       </w:r>
       <w:bookmarkEnd w:id="2"/>

</xml_diff>

<commit_message>
edits to our response
</commit_message>
<xml_diff>
--- a/Frayling_et_al/Reply_16.3.2014_pmv_jep.docx
+++ b/Frayling_et_al/Reply_16.3.2014_pmv_jep.docx
@@ -3,55 +3,181 @@
 <w:document xmlns:wpc="http://schemas.microsoft.com/office/word/2010/wordprocessingCanvas" xmlns:mo="http://schemas.microsoft.com/office/mac/office/2008/main" xmlns:mc="http://schemas.openxmlformats.org/markup-compatibility/2006" xmlns:mv="urn:schemas-microsoft-com:mac:vml" xmlns:o="urn:schemas-microsoft-com:office:office" xmlns:r="http://schemas.openxmlformats.org/officeDocument/2006/relationships" xmlns:m="http://schemas.openxmlformats.org/officeDocument/2006/math" xmlns:v="urn:schemas-microsoft-com:vml" xmlns:wp14="http://schemas.microsoft.com/office/word/2010/wordprocessingDrawing" xmlns:wp="http://schemas.openxmlformats.org/drawingml/2006/wordprocessingDrawing" xmlns:w10="urn:schemas-microsoft-com:office:word" xmlns:w="http://schemas.openxmlformats.org/wordprocessingml/2006/main" xmlns:w14="http://schemas.microsoft.com/office/word/2010/wordml" xmlns:wpg="http://schemas.microsoft.com/office/word/2010/wordprocessingGroup" xmlns:wpi="http://schemas.microsoft.com/office/word/2010/wordprocessingInk" xmlns:wne="http://schemas.microsoft.com/office/word/2006/wordml" xmlns:wps="http://schemas.microsoft.com/office/word/2010/wordprocessingShape" mc:Ignorable="w14 wp14">
   <w:body>
     <w:p>
+      <w:r>
+        <w:t xml:space="preserve">Response to: </w:t>
+      </w:r>
+      <w:r>
+        <w:t xml:space="preserve">An alternative explanation for apparent epistasis </w:t>
+      </w:r>
+    </w:p>
+    <w:p>
+      <w:pPr>
+        <w:jc w:val="both"/>
+      </w:pPr>
+    </w:p>
+    <w:p>
+      <w:pPr>
+        <w:jc w:val="both"/>
+      </w:pPr>
       <w:bookmarkStart w:id="0" w:name="_GoBack"/>
-      <w:r>
-        <w:t xml:space="preserve">Response to: </w:t>
-      </w:r>
-      <w:r>
-        <w:t xml:space="preserve">An alternative explanation for apparent epistasis </w:t>
-      </w:r>
-    </w:p>
-    <w:bookmarkEnd w:id="0"/>
-    <w:p>
-      <w:pPr>
-        <w:jc w:val="both"/>
-      </w:pPr>
-    </w:p>
-    <w:p>
-      <w:pPr>
-        <w:jc w:val="both"/>
-      </w:pPr>
-    </w:p>
-    <w:p>
-      <w:pPr>
-        <w:jc w:val="both"/>
-      </w:pPr>
-    </w:p>
-    <w:p>
-      <w:pPr>
-        <w:jc w:val="both"/>
-      </w:pPr>
-    </w:p>
-    <w:p>
-      <w:pPr>
-        <w:jc w:val="both"/>
-      </w:pPr>
-    </w:p>
-    <w:p>
-      <w:pPr>
-        <w:jc w:val="both"/>
-      </w:pPr>
-      <w:r>
-        <w:t>We thank Wood et al. for the interest in our work.</w:t>
+      <w:bookmarkEnd w:id="0"/>
+    </w:p>
+    <w:p>
+      <w:pPr>
+        <w:jc w:val="both"/>
+      </w:pPr>
+    </w:p>
+    <w:p>
+      <w:pPr>
+        <w:jc w:val="both"/>
+      </w:pPr>
+    </w:p>
+    <w:p>
+      <w:pPr>
+        <w:jc w:val="both"/>
+      </w:pPr>
+    </w:p>
+    <w:p>
+      <w:pPr>
+        <w:jc w:val="both"/>
+      </w:pPr>
+      <w:r>
+        <w:t xml:space="preserve">We thank Wood </w:t>
+      </w:r>
+      <w:r>
+        <w:rPr>
+          <w:i/>
+        </w:rPr>
+        <w:t>et al</w:t>
+      </w:r>
+      <w:r>
+        <w:t xml:space="preserve">. for the interest in our work. </w:t>
+      </w:r>
+      <w:r>
+        <w:t xml:space="preserve">Wood </w:t>
+      </w:r>
+      <w:r>
+        <w:rPr>
+          <w:i/>
+        </w:rPr>
+        <w:t>et al</w:t>
+      </w:r>
+      <w:r>
+        <w:t>. do not replicate 19/30 of our reported replicated pairwise interactions</w:t>
+      </w:r>
+      <w:r>
+        <w:t xml:space="preserve"> (Table 1 of Hemani </w:t>
+      </w:r>
+      <w:r>
+        <w:rPr>
+          <w:i/>
+        </w:rPr>
+        <w:t>et al</w:t>
+      </w:r>
+      <w:r>
+        <w:t>.)</w:t>
+      </w:r>
+      <w:r>
+        <w:t xml:space="preserve"> at a multiple testing corrected type-I</w:t>
+      </w:r>
+      <w:r>
+        <w:t xml:space="preserve"> error rate of 0.05/30 = 0.002, including none of our reported </w:t>
+      </w:r>
+      <w:r>
+        <w:rPr>
+          <w:i/>
+        </w:rPr>
+        <w:t>cis-trans</w:t>
+      </w:r>
+      <w:r>
+        <w:t xml:space="preserve"> interactions. </w:t>
+      </w:r>
+      <w:r>
+        <w:t xml:space="preserve">For 5/19 pairs they don’t find evidence that these </w:t>
+      </w:r>
+      <w:r>
+        <w:t>two</w:t>
+      </w:r>
+      <w:r>
+        <w:t xml:space="preserve"> SNPs together explain any variation, whether additively or non-additively. </w:t>
+      </w:r>
+      <w:r>
+        <w:t xml:space="preserve">For those pairs that do replicate, Wood </w:t>
+      </w:r>
+      <w:r>
+        <w:rPr>
+          <w:i/>
+        </w:rPr>
+        <w:t>et al</w:t>
+      </w:r>
+      <w:r>
+        <w:t xml:space="preserve">. report </w:t>
+      </w:r>
+      <w:r>
+        <w:t>sequenced SNPs (IncSeq SNPs)</w:t>
+      </w:r>
+      <w:r>
+        <w:t xml:space="preserve"> in </w:t>
+      </w:r>
+      <w:r>
+        <w:rPr>
+          <w:i/>
+        </w:rPr>
+        <w:t>cis</w:t>
+      </w:r>
+      <w:r>
+        <w:t xml:space="preserve"> that </w:t>
+      </w:r>
+      <w:r>
+        <w:t xml:space="preserve">explain a large </w:t>
+      </w:r>
+      <w:r>
+        <w:t>proportion of phenotypic variation</w:t>
       </w:r>
       <w:r>
         <w:t xml:space="preserve"> </w:t>
       </w:r>
       <w:r>
-        <w:t>Wood et al. do not replicate 19/30 of our reported replicated pairwise interactions</w:t>
-      </w:r>
-      <w:r>
-        <w:t xml:space="preserve"> (Table 1 of Hemani </w:t>
+        <w:t xml:space="preserve">when fitted </w:t>
+      </w:r>
+      <w:r>
+        <w:t>singly</w:t>
+      </w:r>
+      <w:r>
+        <w:t xml:space="preserve"> and additively, and that after a linear (additive) </w:t>
+      </w:r>
+      <w:r>
+        <w:t>adjustment for the IncSeq SNPs</w:t>
+      </w:r>
+      <w:r>
+        <w:t xml:space="preserve"> in the InCHIANTI dataset (N = 450)</w:t>
+      </w:r>
+      <w:r>
+        <w:t xml:space="preserve"> there is no</w:t>
+      </w:r>
+      <w:r>
+        <w:t xml:space="preserve"> rema</w:t>
+      </w:r>
+      <w:r>
+        <w:t>i</w:t>
+      </w:r>
+      <w:r>
+        <w:t>ning</w:t>
+      </w:r>
+      <w:r>
+        <w:t xml:space="preserve"> statistically significant </w:t>
+      </w:r>
+      <w:r>
+        <w:t>interaction varia</w:t>
+      </w:r>
+      <w:r>
+        <w:t>tion explained by the original SNP pairs</w:t>
+      </w:r>
+      <w:r>
+        <w:t xml:space="preserve">. </w:t>
+      </w:r>
+      <w:r>
+        <w:t xml:space="preserve">Wood </w:t>
       </w:r>
       <w:r>
         <w:rPr>
@@ -60,308 +186,388 @@
         <w:t>et al</w:t>
       </w:r>
       <w:r>
-        <w:t>.)</w:t>
-      </w:r>
-      <w:r>
-        <w:t xml:space="preserve"> at a multiple testing corrected type-I</w:t>
-      </w:r>
-      <w:r>
-        <w:t xml:space="preserve"> error rate of 0.05/30 = 0.002, including none of our reported cis-trans interactions. </w:t>
-      </w:r>
-      <w:r>
-        <w:t xml:space="preserve">For 5/19 pairs they don’t find evidence that these 2 SNPs together explain any variation, whether additively or non-additively. </w:t>
-      </w:r>
-      <w:r>
-        <w:t xml:space="preserve">For those pairs that do replicate, Wood et al. report </w:t>
-      </w:r>
-      <w:r>
-        <w:t>sequenced SNPs (</w:t>
+        <w:t xml:space="preserve">. conclude </w:t>
+      </w:r>
+      <w:r>
+        <w:t>that additive effects of</w:t>
+      </w:r>
+      <w:r>
+        <w:t xml:space="preserve"> ungenotyped</w:t>
+      </w:r>
+      <w:r>
+        <w:t xml:space="preserve"> </w:t>
+      </w:r>
+      <w:r>
+        <w:rPr>
+          <w:i/>
+        </w:rPr>
+        <w:t>cis</w:t>
+      </w:r>
+      <w:r>
+        <w:t>-</w:t>
+      </w:r>
+      <w:r>
+        <w:t>e</w:t>
+      </w:r>
+      <w:r>
+        <w:t>SNP</w:t>
+      </w:r>
+      <w:r>
+        <w:t xml:space="preserve"> created spurious interac</w:t>
+      </w:r>
+      <w:r>
+        <w:t>tion variation due to the</w:t>
+      </w:r>
+      <w:r>
+        <w:t xml:space="preserve"> confounding</w:t>
+      </w:r>
+      <w:r>
+        <w:t xml:space="preserve"> correlation between the pair of genotyped SNPs and the ungenotyped </w:t>
+      </w:r>
+      <w:r>
+        <w:rPr>
+          <w:i/>
+        </w:rPr>
+        <w:t>cis</w:t>
+      </w:r>
+      <w:r>
+        <w:t>-</w:t>
+      </w:r>
+      <w:r>
+        <w:t>e</w:t>
+      </w:r>
+      <w:r>
+        <w:t>SNP</w:t>
+      </w:r>
+      <w:r>
+        <w:t>,</w:t>
+      </w:r>
+      <w:r>
+        <w:t xml:space="preserve"> and claim that this</w:t>
+      </w:r>
+      <w:r>
+        <w:t xml:space="preserve"> alternative explanation implies that</w:t>
+      </w:r>
+      <w:r>
+        <w:t xml:space="preserve"> there remains ‘no compelling evidence for widespread epistasis</w:t>
+      </w:r>
+      <w:r>
+        <w:t xml:space="preserve"> in humans’.</w:t>
+      </w:r>
+    </w:p>
+    <w:p>
+      <w:pPr>
+        <w:jc w:val="both"/>
+      </w:pPr>
+    </w:p>
+    <w:p>
+      <w:pPr>
+        <w:jc w:val="both"/>
+      </w:pPr>
+      <w:r>
+        <w:t xml:space="preserve">For </w:t>
+      </w:r>
+      <w:r>
+        <w:t xml:space="preserve">11 </w:t>
+      </w:r>
+      <w:r>
+        <w:t xml:space="preserve">of the </w:t>
+      </w:r>
+      <w:r>
+        <w:rPr>
+          <w:i/>
+        </w:rPr>
+        <w:t>cis</w:t>
+      </w:r>
+      <w:r>
+        <w:t>-</w:t>
+      </w:r>
+      <w:r>
+        <w:rPr>
+          <w:i/>
+        </w:rPr>
+        <w:t>cis</w:t>
+      </w:r>
+      <w:r>
+        <w:t xml:space="preserve"> pairs that were replicated by Wood </w:t>
+      </w:r>
+      <w:r>
+        <w:rPr>
+          <w:i/>
+        </w:rPr>
+        <w:t>et al</w:t>
+      </w:r>
+      <w:r>
+        <w:t>. there is strong evidence for additional genetic variation over and above the additive variation explained by the IncSeq SNPs</w:t>
+      </w:r>
+      <w:r>
+        <w:t xml:space="preserve">, both from SNP association in </w:t>
+      </w:r>
+      <w:r>
+        <w:rPr>
+          <w:i/>
+        </w:rPr>
+        <w:t>cis</w:t>
+      </w:r>
+      <w:r>
+        <w:t xml:space="preserve"> (</w:t>
+      </w:r>
+      <w:r>
+        <w:t>T</w:t>
+      </w:r>
+      <w:r>
+        <w:t>able 1</w:t>
+      </w:r>
+      <w:r>
+        <w:t>)</w:t>
+      </w:r>
+      <w:r>
+        <w:t xml:space="preserve"> </w:t>
+      </w:r>
+      <w:r>
+        <w:t>and from pedigree analysis</w:t>
+      </w:r>
+      <w:r>
+        <w:t xml:space="preserve"> </w:t>
+      </w:r>
+      <w:r>
+        <w:fldChar w:fldCharType="begin">
+          <w:fldData xml:space="preserve">PEVuZE5vdGU+PENpdGU+PEF1dGhvcj5Qb3dlbGw8L0F1dGhvcj48WWVhcj4yMDEzPC9ZZWFyPjxS
+ZWNOdW0+ODc1PC9SZWNOdW0+PERpc3BsYXlUZXh0PlsxXTwvRGlzcGxheVRleHQ+PHJlY29yZD48
+cmVjLW51bWJlcj44NzU8L3JlYy1udW1iZXI+PGZvcmVpZ24ta2V5cz48a2V5IGFwcD0iRU4iIGRi
+LWlkPSIwenh3eDlzNXVyYXA5ZmVzdHo0NXg5d3YwMmR3ZndyYXhheDkiPjg3NTwva2V5PjwvZm9y
+ZWlnbi1rZXlzPjxyZWYtdHlwZSBuYW1lPSJKb3VybmFsIEFydGljbGUiPjE3PC9yZWYtdHlwZT48
+Y29udHJpYnV0b3JzPjxhdXRob3JzPjxhdXRob3I+UG93ZWxsLCBKLiBFLjwvYXV0aG9yPjxhdXRo
+b3I+SGVuZGVycywgQS4gSy48L2F1dGhvcj48YXV0aG9yPk1jUmFlLCBBLiBGLjwvYXV0aG9yPjxh
+dXRob3I+S2ltLCBKLjwvYXV0aG9yPjxhdXRob3I+SGVtYW5pLCBHLjwvYXV0aG9yPjxhdXRob3I+
+TWFydGluLCBOLiBHLjwvYXV0aG9yPjxhdXRob3I+RGVybWl0emFraXMsIEUuIFQuPC9hdXRob3I+
+PGF1dGhvcj5HaWJzb24sIEcuPC9hdXRob3I+PGF1dGhvcj5Nb250Z29tZXJ5LCBHLiBXLjwvYXV0
+aG9yPjxhdXRob3I+Vmlzc2NoZXIsIFAuIE0uPC9hdXRob3I+PC9hdXRob3JzPjwvY29udHJpYnV0
+b3JzPjxhdXRoLWFkZHJlc3M+UG93ZWxsLCBKRSYjeEQ7VW5pdiBRdWVlbnNsYW5kLCBVbml2IFF1
+ZWVuc2xhbmQgRGlhbWFudGluYSBJbnN0LCBQcmluY2VzcyBBbGV4YW5kcmEgSG9zcCwgQnJpc2Jh
+bmUsIFFsZCwgQXVzdHJhbGlhJiN4RDtVbml2IFF1ZWVuc2xhbmQsIFVuaXYgUXVlZW5zbGFuZCBE
+aWFtYW50aW5hIEluc3QsIFByaW5jZXNzIEFsZXhhbmRyYSBIb3NwLCBCcmlzYmFuZSwgUWxkLCBB
+dXN0cmFsaWEmI3hEO1VuaXYgUXVlZW5zbGFuZCwgVW5pdiBRdWVlbnNsYW5kIERpYW1hbnRpbmEg
+SW5zdCwgUHJpbmNlc3MgQWxleGFuZHJhIEhvc3AsIEJyaXNiYW5lLCBRbGQsIEF1c3RyYWxpYSYj
+eEQ7VW5pdiBRdWVlbnNsYW5kLCBRdWVlbnNsYW5kIEJyYWluIEluc3QsIEJyaXNiYW5lLCBRbGQs
+IEF1c3RyYWxpYSYjeEQ7UXVlZW5zbGFuZCBJbnN0IE1lZCBSZXMsIEJyaXNiYW5lLCBRbGQgNDAw
+NiwgQXVzdHJhbGlhJiN4RDtHZW9yZ2lhIEluc3QgVGVjaG5vbCwgU2NoIEJpb2wsIEF0bGFudGEs
+IEdBIDMwMzMyIFVTQSYjeEQ7R2VvcmdpYSBJbnN0IFRlY2hub2wsIEN0ciBJbnRlZ3JhdCBHZW5v
+bSwgQXRsYW50YSwgR0EgMzAzMzIgVVNBJiN4RDtVbml2IEdlbmV2YSwgU2NoIE1lZCwgRGVwdCBH
+ZW5ldCBNZWQgJmFtcDsgRGV2LCBDSC0xMjExIEdlbmV2YSwgU3dpdHplcmxhbmQ8L2F1dGgtYWRk
+cmVzcz48dGl0bGVzPjx0aXRsZT5Db25ncnVlbmNlIG9mIEFkZGl0aXZlIGFuZCBOb24tQWRkaXRp
+dmUgRWZmZWN0cyBvbiBHZW5lIEV4cHJlc3Npb24gRXN0aW1hdGVkIGZyb20gUGVkaWdyZWUgYW5k
+IFNOUCBEYXRhPC90aXRsZT48c2Vjb25kYXJ5LXRpdGxlPlBMb1MgR2VuZXQ8L3NlY29uZGFyeS10
+aXRsZT48YWx0LXRpdGxlPlBsb3MgR2VuZXQ8L2FsdC10aXRsZT48L3RpdGxlcz48cGVyaW9kaWNh
+bD48ZnVsbC10aXRsZT5QTG9TIEdlbmV0PC9mdWxsLXRpdGxlPjxhYmJyLTE+UExvUyBnZW5ldGlj
+czwvYWJici0xPjwvcGVyaW9kaWNhbD48YWx0LXBlcmlvZGljYWw+PGZ1bGwtdGl0bGU+UExvUyBH
+ZW5ldDwvZnVsbC10aXRsZT48YWJici0xPlBMb1MgZ2VuZXRpY3M8L2FiYnItMT48L2FsdC1wZXJp
+b2RpY2FsPjx2b2x1bWU+OTwvdm9sdW1lPjxudW1iZXI+NTwvbnVtYmVyPjxrZXl3b3Jkcz48a2V5
+d29yZD5kcm9zb3BoaWxhLW1lbGFub2dhc3Rlcjwva2V5d29yZD48a2V5d29yZD5hcmFiaWRvcHNp
+cy10aGFsaWFuYTwva2V5d29yZD48a2V5d29yZD5jb21tb24gc25wczwva2V5d29yZD48a2V5d29y
+ZD5hc3NvY2lhdGlvbjwva2V5d29yZD48a2V5d29yZD5kaXNlYXNlPC9rZXl3b3JkPjxrZXl3b3Jk
+PmNpczwva2V5d29yZD48a2V5d29yZD5zdXNjZXB0aWJpbGl0eTwva2V5d29yZD48a2V5d29yZD5w
+b2x5bW9ycGhpc21zPC9rZXl3b3JkPjxrZXl3b3JkPmhlcml0YWJpbGl0eTwva2V5d29yZD48a2V5
+d29yZD5pbmhlcml0YW5jZTwva2V5d29yZD48L2tleXdvcmRzPjxkYXRlcz48eWVhcj4yMDEzPC95
+ZWFyPjxwdWItZGF0ZXM+PGRhdGU+TWF5PC9kYXRlPjwvcHViLWRhdGVzPjwvZGF0ZXM+PGlzYm4+
+MTU1My03NDA0PC9pc2JuPjxhY2Nlc3Npb24tbnVtPklTSTowMDAzMjAwMzAwMDAwMjM8L2FjY2Vz
+c2lvbi1udW0+PHVybHM+PHJlbGF0ZWQtdXJscz48dXJsPiZsdDtHbyB0byBJU0kmZ3Q7Oi8vMDAw
+MzIwMDMwMDAwMDIzPC91cmw+PC9yZWxhdGVkLXVybHM+PC91cmxzPjxlbGVjdHJvbmljLXJlc291
+cmNlLW51bT5VbnNwIEUxMDAzNTAyJiN4RDtEb2kgMTAuMTM3MS9Kb3VybmFsLlBnZW4uMTAwMzUw
+MjwvZWxlY3Ryb25pYy1yZXNvdXJjZS1udW0+PGxhbmd1YWdlPkVuZ2xpc2g8L2xhbmd1YWdlPjwv
+cmVjb3JkPjwvQ2l0ZT48L0VuZE5vdGU+AG==
+</w:fldData>
+        </w:fldChar>
+      </w:r>
+      <w:r>
+        <w:instrText xml:space="preserve"> ADDIN EN.CITE </w:instrText>
+      </w:r>
+      <w:r>
+        <w:fldChar w:fldCharType="begin">
+          <w:fldData xml:space="preserve">PEVuZE5vdGU+PENpdGU+PEF1dGhvcj5Qb3dlbGw8L0F1dGhvcj48WWVhcj4yMDEzPC9ZZWFyPjxS
+ZWNOdW0+ODc1PC9SZWNOdW0+PERpc3BsYXlUZXh0PlsxXTwvRGlzcGxheVRleHQ+PHJlY29yZD48
+cmVjLW51bWJlcj44NzU8L3JlYy1udW1iZXI+PGZvcmVpZ24ta2V5cz48a2V5IGFwcD0iRU4iIGRi
+LWlkPSIwenh3eDlzNXVyYXA5ZmVzdHo0NXg5d3YwMmR3ZndyYXhheDkiPjg3NTwva2V5PjwvZm9y
+ZWlnbi1rZXlzPjxyZWYtdHlwZSBuYW1lPSJKb3VybmFsIEFydGljbGUiPjE3PC9yZWYtdHlwZT48
+Y29udHJpYnV0b3JzPjxhdXRob3JzPjxhdXRob3I+UG93ZWxsLCBKLiBFLjwvYXV0aG9yPjxhdXRo
+b3I+SGVuZGVycywgQS4gSy48L2F1dGhvcj48YXV0aG9yPk1jUmFlLCBBLiBGLjwvYXV0aG9yPjxh
+dXRob3I+S2ltLCBKLjwvYXV0aG9yPjxhdXRob3I+SGVtYW5pLCBHLjwvYXV0aG9yPjxhdXRob3I+
+TWFydGluLCBOLiBHLjwvYXV0aG9yPjxhdXRob3I+RGVybWl0emFraXMsIEUuIFQuPC9hdXRob3I+
+PGF1dGhvcj5HaWJzb24sIEcuPC9hdXRob3I+PGF1dGhvcj5Nb250Z29tZXJ5LCBHLiBXLjwvYXV0
+aG9yPjxhdXRob3I+Vmlzc2NoZXIsIFAuIE0uPC9hdXRob3I+PC9hdXRob3JzPjwvY29udHJpYnV0
+b3JzPjxhdXRoLWFkZHJlc3M+UG93ZWxsLCBKRSYjeEQ7VW5pdiBRdWVlbnNsYW5kLCBVbml2IFF1
+ZWVuc2xhbmQgRGlhbWFudGluYSBJbnN0LCBQcmluY2VzcyBBbGV4YW5kcmEgSG9zcCwgQnJpc2Jh
+bmUsIFFsZCwgQXVzdHJhbGlhJiN4RDtVbml2IFF1ZWVuc2xhbmQsIFVuaXYgUXVlZW5zbGFuZCBE
+aWFtYW50aW5hIEluc3QsIFByaW5jZXNzIEFsZXhhbmRyYSBIb3NwLCBCcmlzYmFuZSwgUWxkLCBB
+dXN0cmFsaWEmI3hEO1VuaXYgUXVlZW5zbGFuZCwgVW5pdiBRdWVlbnNsYW5kIERpYW1hbnRpbmEg
+SW5zdCwgUHJpbmNlc3MgQWxleGFuZHJhIEhvc3AsIEJyaXNiYW5lLCBRbGQsIEF1c3RyYWxpYSYj
+eEQ7VW5pdiBRdWVlbnNsYW5kLCBRdWVlbnNsYW5kIEJyYWluIEluc3QsIEJyaXNiYW5lLCBRbGQs
+IEF1c3RyYWxpYSYjeEQ7UXVlZW5zbGFuZCBJbnN0IE1lZCBSZXMsIEJyaXNiYW5lLCBRbGQgNDAw
+NiwgQXVzdHJhbGlhJiN4RDtHZW9yZ2lhIEluc3QgVGVjaG5vbCwgU2NoIEJpb2wsIEF0bGFudGEs
+IEdBIDMwMzMyIFVTQSYjeEQ7R2VvcmdpYSBJbnN0IFRlY2hub2wsIEN0ciBJbnRlZ3JhdCBHZW5v
+bSwgQXRsYW50YSwgR0EgMzAzMzIgVVNBJiN4RDtVbml2IEdlbmV2YSwgU2NoIE1lZCwgRGVwdCBH
+ZW5ldCBNZWQgJmFtcDsgRGV2LCBDSC0xMjExIEdlbmV2YSwgU3dpdHplcmxhbmQ8L2F1dGgtYWRk
+cmVzcz48dGl0bGVzPjx0aXRsZT5Db25ncnVlbmNlIG9mIEFkZGl0aXZlIGFuZCBOb24tQWRkaXRp
+dmUgRWZmZWN0cyBvbiBHZW5lIEV4cHJlc3Npb24gRXN0aW1hdGVkIGZyb20gUGVkaWdyZWUgYW5k
+IFNOUCBEYXRhPC90aXRsZT48c2Vjb25kYXJ5LXRpdGxlPlBMb1MgR2VuZXQ8L3NlY29uZGFyeS10
+aXRsZT48YWx0LXRpdGxlPlBsb3MgR2VuZXQ8L2FsdC10aXRsZT48L3RpdGxlcz48cGVyaW9kaWNh
+bD48ZnVsbC10aXRsZT5QTG9TIEdlbmV0PC9mdWxsLXRpdGxlPjxhYmJyLTE+UExvUyBnZW5ldGlj
+czwvYWJici0xPjwvcGVyaW9kaWNhbD48YWx0LXBlcmlvZGljYWw+PGZ1bGwtdGl0bGU+UExvUyBH
+ZW5ldDwvZnVsbC10aXRsZT48YWJici0xPlBMb1MgZ2VuZXRpY3M8L2FiYnItMT48L2FsdC1wZXJp
+b2RpY2FsPjx2b2x1bWU+OTwvdm9sdW1lPjxudW1iZXI+NTwvbnVtYmVyPjxrZXl3b3Jkcz48a2V5
+d29yZD5kcm9zb3BoaWxhLW1lbGFub2dhc3Rlcjwva2V5d29yZD48a2V5d29yZD5hcmFiaWRvcHNp
+cy10aGFsaWFuYTwva2V5d29yZD48a2V5d29yZD5jb21tb24gc25wczwva2V5d29yZD48a2V5d29y
+ZD5hc3NvY2lhdGlvbjwva2V5d29yZD48a2V5d29yZD5kaXNlYXNlPC9rZXl3b3JkPjxrZXl3b3Jk
+PmNpczwva2V5d29yZD48a2V5d29yZD5zdXNjZXB0aWJpbGl0eTwva2V5d29yZD48a2V5d29yZD5w
+b2x5bW9ycGhpc21zPC9rZXl3b3JkPjxrZXl3b3JkPmhlcml0YWJpbGl0eTwva2V5d29yZD48a2V5
+d29yZD5pbmhlcml0YW5jZTwva2V5d29yZD48L2tleXdvcmRzPjxkYXRlcz48eWVhcj4yMDEzPC95
+ZWFyPjxwdWItZGF0ZXM+PGRhdGU+TWF5PC9kYXRlPjwvcHViLWRhdGVzPjwvZGF0ZXM+PGlzYm4+
+MTU1My03NDA0PC9pc2JuPjxhY2Nlc3Npb24tbnVtPklTSTowMDAzMjAwMzAwMDAwMjM8L2FjY2Vz
+c2lvbi1udW0+PHVybHM+PHJlbGF0ZWQtdXJscz48dXJsPiZsdDtHbyB0byBJU0kmZ3Q7Oi8vMDAw
+MzIwMDMwMDAwMDIzPC91cmw+PC9yZWxhdGVkLXVybHM+PC91cmxzPjxlbGVjdHJvbmljLXJlc291
+cmNlLW51bT5VbnNwIEUxMDAzNTAyJiN4RDtEb2kgMTAuMTM3MS9Kb3VybmFsLlBnZW4uMTAwMzUw
+MjwvZWxlY3Ryb25pYy1yZXNvdXJjZS1udW0+PGxhbmd1YWdlPkVuZ2xpc2g8L2xhbmd1YWdlPjwv
+cmVjb3JkPjwvQ2l0ZT48L0VuZE5vdGU+AG==
+</w:fldData>
+        </w:fldChar>
+      </w:r>
+      <w:r>
+        <w:instrText xml:space="preserve"> ADDIN EN.CITE.DATA </w:instrText>
+      </w:r>
+      <w:r>
+        <w:fldChar w:fldCharType="end"/>
+      </w:r>
+      <w:r>
+        <w:fldChar w:fldCharType="separate"/>
+      </w:r>
+      <w:r>
+        <w:rPr>
+          <w:noProof/>
+        </w:rPr>
+        <w:t>[</w:t>
+      </w:r>
+      <w:hyperlink w:anchor="_ENREF_1" w:tooltip="Powell, 2013 #875" w:history="1">
+        <w:r>
+          <w:rPr>
+            <w:noProof/>
+          </w:rPr>
+          <w:t>1</w:t>
+        </w:r>
+      </w:hyperlink>
+      <w:r>
+        <w:rPr>
+          <w:noProof/>
+        </w:rPr>
+        <w:t>]</w:t>
+      </w:r>
+      <w:r>
+        <w:fldChar w:fldCharType="end"/>
+      </w:r>
+      <w:r>
+        <w:t xml:space="preserve"> (</w:t>
+      </w:r>
+      <w:r>
+        <w:t>T</w:t>
+      </w:r>
+      <w:r>
+        <w:t>able 2</w:t>
+      </w:r>
+      <w:r>
+        <w:t>). Hence the IncSeq SNPs are not the o</w:t>
+      </w:r>
+      <w:r>
+        <w:t xml:space="preserve">nly (causal) variants in </w:t>
+      </w:r>
+      <w:r>
+        <w:rPr>
+          <w:i/>
+        </w:rPr>
+        <w:t>cis</w:t>
+      </w:r>
+      <w:r>
+        <w:t xml:space="preserve"> for these transcripts and therefore the additive effect of the IncSeq SNPs may contain additive effects of additional variants in </w:t>
+      </w:r>
+      <w:r>
+        <w:rPr>
+          <w:i/>
+        </w:rPr>
+        <w:t>cis</w:t>
+      </w:r>
+      <w:r>
+        <w:t xml:space="preserve">. </w:t>
+      </w:r>
+    </w:p>
+    <w:p>
+      <w:pPr>
+        <w:jc w:val="both"/>
+      </w:pPr>
+    </w:p>
+    <w:p>
+      <w:pPr>
+        <w:jc w:val="both"/>
+      </w:pPr>
+      <w:r>
+        <w:t xml:space="preserve">Due to lower minor allele frequencies of the IncSeq SNPs many of the pairwise genotype classes are missing, meaning epistatic effects cannot be tested for between the IncSeq SNP and genotyped SNPs. </w:t>
+      </w:r>
+      <w:r>
+        <w:t xml:space="preserve">However, for the </w:t>
+      </w:r>
+      <w:r>
+        <w:t xml:space="preserve">genotype classes are missing </w:t>
+      </w:r>
+      <w:r>
+        <w:t xml:space="preserve">For #/# </w:t>
+      </w:r>
+      <w:r>
+        <w:t xml:space="preserve">well-imputed </w:t>
+      </w:r>
+      <w:r>
+        <w:t xml:space="preserve">IncSeq SNPs in our BSGS discovery data, there is evidence for interaction variation between the imputed IncSeq SNP and the SNP from the original pair that was in least LD with it (4 </w:t>
       </w:r>
       <w:proofErr w:type="spellStart"/>
       <w:r>
-        <w:t>IncSeq</w:t>
+        <w:t>df</w:t>
       </w:r>
       <w:proofErr w:type="spellEnd"/>
       <w:r>
-        <w:t xml:space="preserve"> SNPs)</w:t>
-      </w:r>
-      <w:r>
-        <w:t xml:space="preserve"> in cis that </w:t>
-      </w:r>
-      <w:r>
-        <w:t xml:space="preserve">explain a large </w:t>
-      </w:r>
-      <w:r>
-        <w:t>proportion of phenotypic variation</w:t>
-      </w:r>
-      <w:r>
-        <w:t xml:space="preserve"> </w:t>
-      </w:r>
-      <w:r>
-        <w:t xml:space="preserve">when fitted </w:t>
-      </w:r>
-      <w:r>
-        <w:t>singly</w:t>
-      </w:r>
-      <w:r>
-        <w:t xml:space="preserve"> and additively, and that after a linear (additive) </w:t>
-      </w:r>
-      <w:r>
-        <w:t xml:space="preserve">adjustment for the </w:t>
-      </w:r>
-      <w:proofErr w:type="spellStart"/>
-      <w:r>
-        <w:t>IncSeq</w:t>
-      </w:r>
-      <w:proofErr w:type="spellEnd"/>
-      <w:r>
-        <w:t xml:space="preserve"> SNPs</w:t>
-      </w:r>
-      <w:r>
-        <w:t xml:space="preserve"> in the InCHIANTI dataset (N = 450)</w:t>
-      </w:r>
-      <w:r>
-        <w:t xml:space="preserve"> there is no</w:t>
-      </w:r>
-      <w:r>
-        <w:t xml:space="preserve"> rema</w:t>
-      </w:r>
-      <w:r>
-        <w:t>i</w:t>
-      </w:r>
-      <w:r>
-        <w:t>ning</w:t>
-      </w:r>
-      <w:r>
-        <w:t xml:space="preserve"> statistically significant </w:t>
-      </w:r>
-      <w:r>
-        <w:t>interaction varia</w:t>
-      </w:r>
-      <w:r>
-        <w:t>tion explained by the original SNP pairs</w:t>
-      </w:r>
-      <w:r>
-        <w:t xml:space="preserve">. </w:t>
-      </w:r>
-      <w:r>
-        <w:t xml:space="preserve">Wood et al. conclude </w:t>
-      </w:r>
-      <w:r>
-        <w:t>that additive effects of</w:t>
-      </w:r>
-      <w:r>
-        <w:t xml:space="preserve"> </w:t>
-      </w:r>
-      <w:proofErr w:type="spellStart"/>
-      <w:r>
-        <w:t>ungenotyped</w:t>
-      </w:r>
-      <w:proofErr w:type="spellEnd"/>
-      <w:r>
-        <w:t xml:space="preserve"> cis eQTL created spurious interac</w:t>
-      </w:r>
-      <w:r>
-        <w:t>tion variation due to the</w:t>
-      </w:r>
-      <w:r>
-        <w:t xml:space="preserve"> confounding</w:t>
-      </w:r>
-      <w:r>
-        <w:t xml:space="preserve"> correlation between the pair of genotyped SNPs and the </w:t>
-      </w:r>
-      <w:proofErr w:type="spellStart"/>
-      <w:r>
-        <w:t>ungenotyped</w:t>
-      </w:r>
-      <w:proofErr w:type="spellEnd"/>
-      <w:r>
-        <w:t xml:space="preserve"> cis eQTL</w:t>
+        <w:t xml:space="preserve"> test, p-values #, #.... and #). </w:t>
+      </w:r>
+      <w:r>
+        <w:t>For the remaining # pairs we cannot rule out a haplotype effect such as postulated by Wood et al.</w:t>
+      </w:r>
+      <w:r>
+        <w:t xml:space="preserve"> and this may indeed be a more parsimonious explanation for these # pairs.</w:t>
+      </w:r>
+    </w:p>
+    <w:p>
+      <w:pPr>
+        <w:jc w:val="both"/>
+      </w:pPr>
+    </w:p>
+    <w:p>
+      <w:pPr>
+        <w:jc w:val="both"/>
+      </w:pPr>
+      <w:r>
+        <w:t>From the non-replication</w:t>
+      </w:r>
+      <w:r>
+        <w:t xml:space="preserve"> of the majority of our reported results</w:t>
+      </w:r>
+      <w:r>
+        <w:t xml:space="preserve"> (likely due to lack of statistical power)</w:t>
       </w:r>
       <w:r>
         <w:t>,</w:t>
       </w:r>
       <w:r>
-        <w:t xml:space="preserve"> and claim that this</w:t>
-      </w:r>
-      <w:r>
-        <w:t xml:space="preserve"> alternative explanation implies that</w:t>
-      </w:r>
-      <w:r>
-        <w:t xml:space="preserve"> there remains ‘no compelling evidence for widespread epistasis</w:t>
-      </w:r>
-      <w:r>
-        <w:t xml:space="preserve"> in humans’.</w:t>
-      </w:r>
-    </w:p>
-    <w:p>
-      <w:pPr>
-        <w:jc w:val="both"/>
-      </w:pPr>
-    </w:p>
-    <w:p>
-      <w:pPr>
-        <w:jc w:val="both"/>
-      </w:pPr>
-      <w:r>
-        <w:t xml:space="preserve">For </w:t>
-      </w:r>
-      <w:r>
-        <w:t xml:space="preserve">11 </w:t>
-      </w:r>
-      <w:r>
-        <w:t xml:space="preserve">of the </w:t>
-      </w:r>
-      <w:r>
-        <w:rPr>
-          <w:i/>
-        </w:rPr>
-        <w:t>cis</w:t>
-      </w:r>
-      <w:r>
-        <w:t>-</w:t>
-      </w:r>
-      <w:r>
-        <w:rPr>
-          <w:i/>
-        </w:rPr>
-        <w:t>cis</w:t>
-      </w:r>
-      <w:r>
-        <w:t xml:space="preserve"> pairs that were replicated by Wood et al. there is strong evidence for additional genetic variation over and above the additive variation explained by the </w:t>
-      </w:r>
-      <w:proofErr w:type="spellStart"/>
-      <w:r>
-        <w:t>IncSeq</w:t>
-      </w:r>
-      <w:proofErr w:type="spellEnd"/>
-      <w:r>
-        <w:t xml:space="preserve"> SNPs</w:t>
-      </w:r>
-      <w:r>
-        <w:t>, both from SNP association in cis (</w:t>
-      </w:r>
-      <w:r>
-        <w:t>table 1</w:t>
-      </w:r>
-      <w:r>
-        <w:t>)</w:t>
-      </w:r>
-      <w:r>
-        <w:t xml:space="preserve"> </w:t>
-      </w:r>
-      <w:r>
-        <w:t>and from pedigree analysis (</w:t>
-      </w:r>
-      <w:r>
-        <w:t>table 2</w:t>
-      </w:r>
-      <w:r>
-        <w:t xml:space="preserve">). Hence the </w:t>
-      </w:r>
-      <w:proofErr w:type="spellStart"/>
-      <w:r>
-        <w:t>IncSeq</w:t>
-      </w:r>
-      <w:proofErr w:type="spellEnd"/>
-      <w:r>
-        <w:t xml:space="preserve"> SNPs are not the o</w:t>
-      </w:r>
-      <w:r>
-        <w:t xml:space="preserve">nly (causal) variants in cis for these transcripts and therefore the additive effect of the </w:t>
-      </w:r>
-      <w:proofErr w:type="spellStart"/>
-      <w:r>
-        <w:t>IncSeq</w:t>
-      </w:r>
-      <w:proofErr w:type="spellEnd"/>
-      <w:r>
-        <w:t xml:space="preserve"> SNPs may contain additive effects of additional variants in cis. </w:t>
-      </w:r>
-    </w:p>
-    <w:p>
-      <w:pPr>
-        <w:jc w:val="both"/>
-      </w:pPr>
-    </w:p>
-    <w:p>
-      <w:pPr>
-        <w:jc w:val="both"/>
-      </w:pPr>
-      <w:r>
-        <w:t xml:space="preserve">For #/# </w:t>
-      </w:r>
-      <w:r>
-        <w:t xml:space="preserve">well-imputed </w:t>
-      </w:r>
-      <w:proofErr w:type="spellStart"/>
-      <w:r>
-        <w:t>IncSeq</w:t>
-      </w:r>
-      <w:proofErr w:type="spellEnd"/>
-      <w:r>
-        <w:t xml:space="preserve"> SNPs in our BSGS discovery data, there is evidence for interaction variation between the imputed </w:t>
-      </w:r>
-      <w:proofErr w:type="spellStart"/>
-      <w:r>
-        <w:t>IncSeq</w:t>
-      </w:r>
-      <w:proofErr w:type="spellEnd"/>
-      <w:r>
-        <w:t xml:space="preserve"> SNP and the SNP from the original pair that was in least LD with it (4 </w:t>
-      </w:r>
-      <w:proofErr w:type="spellStart"/>
-      <w:r>
-        <w:t>df</w:t>
-      </w:r>
-      <w:proofErr w:type="spellEnd"/>
-      <w:r>
-        <w:t xml:space="preserve"> test, p-values #, #.... and #). </w:t>
-      </w:r>
-      <w:r>
-        <w:t>For the remaining # pairs we cannot rule out a haplotype effect such as postulated by Wood et al.</w:t>
-      </w:r>
-      <w:r>
-        <w:t xml:space="preserve"> and this may indeed be a more parsimonious explanation for these # pairs.</w:t>
-      </w:r>
-    </w:p>
-    <w:p>
-      <w:pPr>
-        <w:jc w:val="both"/>
-      </w:pPr>
-    </w:p>
-    <w:p>
-      <w:pPr>
-        <w:jc w:val="both"/>
-      </w:pPr>
-      <w:r>
-        <w:t>From the non-replication</w:t>
-      </w:r>
-      <w:r>
-        <w:t xml:space="preserve"> of the majority of our reported results</w:t>
-      </w:r>
-      <w:r>
-        <w:t xml:space="preserve"> (likely due to lack of statistical power)</w:t>
-      </w:r>
-      <w:r>
-        <w:t>,</w:t>
-      </w:r>
-      <w:r>
         <w:t xml:space="preserve"> no evidence presented for any of the cis-trans interactions,</w:t>
       </w:r>
       <w:r>
         <w:t xml:space="preserve"> evidence</w:t>
       </w:r>
       <w:r>
-        <w:t xml:space="preserve"> of additional additive variation in cis and evidence of interaction variation for pairs of SNPs that include the </w:t>
-      </w:r>
-      <w:proofErr w:type="spellStart"/>
-      <w:r>
-        <w:t>IncSeq</w:t>
-      </w:r>
-      <w:proofErr w:type="spellEnd"/>
-      <w:r>
-        <w:t xml:space="preserve"> SNPs themselves, we do not believe that the conclusions drawn by Wood et al. are supported by the data present</w:t>
+        <w:t xml:space="preserve"> of additional additive variation in cis and evidence of interaction variation for pairs of SNPs that include the IncSeq SNPs themselves, we do not believe that the conclusions drawn by Wood et al. are supported by the data present</w:t>
       </w:r>
       <w:r>
         <w:t>ed</w:t>
@@ -602,7 +808,6 @@
         </w:rPr>
       </w:pPr>
       <w:r>
-        <w:lastRenderedPageBreak/>
         <w:fldChar w:fldCharType="begin"/>
       </w:r>
       <w:r>
@@ -642,12 +847,31 @@
     </w:p>
     <w:p>
       <w:pPr>
+        <w:ind w:left="720" w:hanging="720"/>
         <w:jc w:val="both"/>
         <w:rPr>
           <w:rFonts w:ascii="Cambria" w:hAnsi="Cambria"/>
           <w:noProof/>
         </w:rPr>
       </w:pPr>
+      <w:bookmarkStart w:id="3" w:name="_ENREF_3"/>
+      <w:r>
+        <w:rPr>
+          <w:rFonts w:ascii="Cambria" w:hAnsi="Cambria"/>
+          <w:noProof/>
+        </w:rPr>
+        <w:t>3. Powell JE, Henders AK, McRae AF, Caracella A, Smith S, et al. (2012) The Brisbane Systems Genetics Study: genetical genomics meets complex trait genetics. PLoS One 7: e35430.</w:t>
+      </w:r>
+      <w:bookmarkEnd w:id="3"/>
+    </w:p>
+    <w:p>
+      <w:pPr>
+        <w:jc w:val="both"/>
+        <w:rPr>
+          <w:rFonts w:ascii="Cambria" w:hAnsi="Cambria"/>
+          <w:noProof/>
+        </w:rPr>
+      </w:pPr>
     </w:p>
     <w:p>
       <w:pPr>
@@ -655,6 +879,326 @@
       </w:pPr>
       <w:r>
         <w:fldChar w:fldCharType="end"/>
+      </w:r>
+    </w:p>
+    <w:p>
+      <w:r>
+        <w:br w:type="page"/>
+      </w:r>
+    </w:p>
+    <w:p>
+      <w:pPr>
+        <w:jc w:val="both"/>
+      </w:pPr>
+      <w:proofErr w:type="gramStart"/>
+      <w:r>
+        <w:rPr>
+          <w:b/>
+        </w:rPr>
+        <w:t>Table 1 |</w:t>
+      </w:r>
+      <w:r>
+        <w:t xml:space="preserve"> Details of additive SNP effects at the cis-locus for each probe.</w:t>
+      </w:r>
+      <w:proofErr w:type="gramEnd"/>
+      <w:r>
+        <w:t xml:space="preserve"> SNP effects are estimated using a conditional analysis, initially fitting the IncSeq SNP, followed by the additionally identified SNPs. For each probe the conditional analysis was run until no additional significant effects were identified.</w:t>
+      </w:r>
+    </w:p>
+    <w:p>
+      <w:pPr>
+        <w:jc w:val="both"/>
+      </w:pPr>
+    </w:p>
+    <w:p>
+      <w:r>
+        <w:br w:type="page"/>
+      </w:r>
+    </w:p>
+    <w:p>
+      <w:pPr>
+        <w:jc w:val="both"/>
+      </w:pPr>
+      <w:proofErr w:type="gramStart"/>
+      <w:r>
+        <w:rPr>
+          <w:b/>
+        </w:rPr>
+        <w:t>Table 2 |</w:t>
+      </w:r>
+      <w:r>
+        <w:t xml:space="preserve"> Familial correlations </w:t>
+      </w:r>
+      <w:r>
+        <w:fldChar w:fldCharType="begin">
+          <w:fldData xml:space="preserve">PEVuZE5vdGU+PENpdGU+PEF1dGhvcj5Qb3dlbGw8L0F1dGhvcj48WWVhcj4yMDEyPC9ZZWFyPjxS
+ZWNOdW0+Mjg8L1JlY051bT48RGlzcGxheVRleHQ+WzNdPC9EaXNwbGF5VGV4dD48cmVjb3JkPjxy
+ZWMtbnVtYmVyPjI4PC9yZWMtbnVtYmVyPjxmb3JlaWduLWtleXM+PGtleSBhcHA9IkVOIiBkYi1p
+ZD0iMHp4d3g5czV1cmFwOWZlc3R6NDV4OXd2MDJkd2Z3cmF4YXg5Ij4yODwva2V5PjwvZm9yZWln
+bi1rZXlzPjxyZWYtdHlwZSBuYW1lPSJKb3VybmFsIEFydGljbGUiPjE3PC9yZWYtdHlwZT48Y29u
+dHJpYnV0b3JzPjxhdXRob3JzPjxhdXRob3I+UG93ZWxsLCBKLiBFLjwvYXV0aG9yPjxhdXRob3I+
+SGVuZGVycywgQS4gSy48L2F1dGhvcj48YXV0aG9yPk1jUmFlLCBBLiBGLjwvYXV0aG9yPjxhdXRo
+b3I+Q2FyYWNlbGxhLCBBLjwvYXV0aG9yPjxhdXRob3I+U21pdGgsIFMuPC9hdXRob3I+PGF1dGhv
+cj5XcmlnaHQsIE0uIEouPC9hdXRob3I+PGF1dGhvcj5XaGl0ZmllbGQsIEouIEIuPC9hdXRob3I+
+PGF1dGhvcj5EZXJtaXR6YWtpcywgRS4gVC48L2F1dGhvcj48YXV0aG9yPk1hcnRpbiwgTi4gRy48
+L2F1dGhvcj48YXV0aG9yPlZpc3NjaGVyLCBQLiBNLjwvYXV0aG9yPjxhdXRob3I+TW9udGdvbWVy
+eSwgRy4gVy48L2F1dGhvcj48L2F1dGhvcnM+PC9jb250cmlidXRvcnM+PGF1dGgtYWRkcmVzcz5V
+bml2ZXJzaXR5IG9mIFF1ZWVuc2xhbmQgRGlhbWFudGluYSBJbnN0aXR1dGUsIFVuaXZlcnNpdHkg
+b2YgUXVlZW5zbGFuZCwgUHJpbmNlc3MgQWxleGFuZHJhIEhvc3BpdGFsLCBCcmlzYmFuZSwgUXVl
+ZW5zbGFuZCwgQXVzdHJhbGlhLiBqb3NlcGgucG93ZWxsQHVxLmVkdS5hdTwvYXV0aC1hZGRyZXNz
+Pjx0aXRsZXM+PHRpdGxlPlRoZSBCcmlzYmFuZSBTeXN0ZW1zIEdlbmV0aWNzIFN0dWR5OiBnZW5l
+dGljYWwgZ2Vub21pY3MgbWVldHMgY29tcGxleCB0cmFpdCBnZW5ldGljczwvdGl0bGU+PHNlY29u
+ZGFyeS10aXRsZT5QTG9TIE9uZTwvc2Vjb25kYXJ5LXRpdGxlPjxhbHQtdGl0bGU+UGxvUyBvbmU8
+L2FsdC10aXRsZT48L3RpdGxlcz48cGVyaW9kaWNhbD48ZnVsbC10aXRsZT5QTG9TIE9uZTwvZnVs
+bC10aXRsZT48YWJici0xPlBsb1Mgb25lPC9hYmJyLTE+PC9wZXJpb2RpY2FsPjxhbHQtcGVyaW9k
+aWNhbD48ZnVsbC10aXRsZT5QTG9TIE9uZTwvZnVsbC10aXRsZT48YWJici0xPlBsb1Mgb25lPC9h
+YmJyLTE+PC9hbHQtcGVyaW9kaWNhbD48cGFnZXM+ZTM1NDMwPC9wYWdlcz48dm9sdW1lPjc8L3Zv
+bHVtZT48bnVtYmVyPjQ8L251bWJlcj48ZWRpdGlvbj4yMDEyLzA1LzA5PC9lZGl0aW9uPjxrZXl3
+b3Jkcz48a2V5d29yZD5GZW1hbGU8L2tleXdvcmQ+PGtleXdvcmQ+R2VuZSBFeHByZXNzaW9uPC9r
+ZXl3b3JkPjxrZXl3b3JkPkdlbm9tZS1XaWRlIEFzc29jaWF0aW9uIFN0dWR5PC9rZXl3b3JkPjxr
+ZXl3b3JkPipHZW5vbWljczwva2V5d29yZD48a2V5d29yZD5HZW5vdHlwZTwva2V5d29yZD48a2V5
+d29yZD5IdW1hbnM8L2tleXdvcmQ+PGtleXdvcmQ+TWFsZTwva2V5d29yZD48a2V5d29yZD5QaGVu
+b3R5cGU8L2tleXdvcmQ+PGtleXdvcmQ+UG9seW1vcnBoaXNtLCBTaW5nbGUgTnVjbGVvdGlkZTwv
+a2V5d29yZD48a2V5d29yZD5RdWFudGl0YXRpdmUgVHJhaXQgTG9jaTwva2V5d29yZD48a2V5d29y
+ZD5UcmFuc2NyaXB0aW9uIEluaXRpYXRpb24gU2l0ZTwva2V5d29yZD48a2V5d29yZD5Ud2lucywg
+RGl6eWdvdGljL2dlbmV0aWNzPC9rZXl3b3JkPjxrZXl3b3JkPlR3aW5zLCBNb25venlnb3RpYy9n
+ZW5ldGljczwva2V5d29yZD48L2tleXdvcmRzPjxkYXRlcz48eWVhcj4yMDEyPC95ZWFyPjwvZGF0
+ZXM+PGlzYm4+MTkzMi02MjAzIChFbGVjdHJvbmljKSYjeEQ7MTkzMi02MjAzIChMaW5raW5nKTwv
+aXNibj48YWNjZXNzaW9uLW51bT4yMjU2MzM4NDwvYWNjZXNzaW9uLW51bT48d29yay10eXBlPlJl
+c2VhcmNoIFN1cHBvcnQsIE5vbi1VLlMuIEdvdiZhcG9zO3Q8L3dvcmstdHlwZT48dXJscz48cmVs
+YXRlZC11cmxzPjx1cmw+aHR0cDovL3d3dy5uY2JpLm5sbS5uaWguZ292L3B1Ym1lZC8yMjU2MzM4
+NDwvdXJsPjwvcmVsYXRlZC11cmxzPjwvdXJscz48Y3VzdG9tMj4zMzM4NTExPC9jdXN0b20yPjxl
+bGVjdHJvbmljLXJlc291cmNlLW51bT4xMC4xMzcxL2pvdXJuYWwucG9uZS4wMDM1NDMwPC9lbGVj
+dHJvbmljLXJlc291cmNlLW51bT48bGFuZ3VhZ2U+ZW5nPC9sYW5ndWFnZT48L3JlY29yZD48L0Np
+dGU+PC9FbmROb3RlPn==
+</w:fldData>
+        </w:fldChar>
+      </w:r>
+      <w:r>
+        <w:instrText xml:space="preserve"> ADDIN EN.CITE </w:instrText>
+      </w:r>
+      <w:r>
+        <w:fldChar w:fldCharType="begin">
+          <w:fldData xml:space="preserve">PEVuZE5vdGU+PENpdGU+PEF1dGhvcj5Qb3dlbGw8L0F1dGhvcj48WWVhcj4yMDEyPC9ZZWFyPjxS
+ZWNOdW0+Mjg8L1JlY051bT48RGlzcGxheVRleHQ+WzNdPC9EaXNwbGF5VGV4dD48cmVjb3JkPjxy
+ZWMtbnVtYmVyPjI4PC9yZWMtbnVtYmVyPjxmb3JlaWduLWtleXM+PGtleSBhcHA9IkVOIiBkYi1p
+ZD0iMHp4d3g5czV1cmFwOWZlc3R6NDV4OXd2MDJkd2Z3cmF4YXg5Ij4yODwva2V5PjwvZm9yZWln
+bi1rZXlzPjxyZWYtdHlwZSBuYW1lPSJKb3VybmFsIEFydGljbGUiPjE3PC9yZWYtdHlwZT48Y29u
+dHJpYnV0b3JzPjxhdXRob3JzPjxhdXRob3I+UG93ZWxsLCBKLiBFLjwvYXV0aG9yPjxhdXRob3I+
+SGVuZGVycywgQS4gSy48L2F1dGhvcj48YXV0aG9yPk1jUmFlLCBBLiBGLjwvYXV0aG9yPjxhdXRo
+b3I+Q2FyYWNlbGxhLCBBLjwvYXV0aG9yPjxhdXRob3I+U21pdGgsIFMuPC9hdXRob3I+PGF1dGhv
+cj5XcmlnaHQsIE0uIEouPC9hdXRob3I+PGF1dGhvcj5XaGl0ZmllbGQsIEouIEIuPC9hdXRob3I+
+PGF1dGhvcj5EZXJtaXR6YWtpcywgRS4gVC48L2F1dGhvcj48YXV0aG9yPk1hcnRpbiwgTi4gRy48
+L2F1dGhvcj48YXV0aG9yPlZpc3NjaGVyLCBQLiBNLjwvYXV0aG9yPjxhdXRob3I+TW9udGdvbWVy
+eSwgRy4gVy48L2F1dGhvcj48L2F1dGhvcnM+PC9jb250cmlidXRvcnM+PGF1dGgtYWRkcmVzcz5V
+bml2ZXJzaXR5IG9mIFF1ZWVuc2xhbmQgRGlhbWFudGluYSBJbnN0aXR1dGUsIFVuaXZlcnNpdHkg
+b2YgUXVlZW5zbGFuZCwgUHJpbmNlc3MgQWxleGFuZHJhIEhvc3BpdGFsLCBCcmlzYmFuZSwgUXVl
+ZW5zbGFuZCwgQXVzdHJhbGlhLiBqb3NlcGgucG93ZWxsQHVxLmVkdS5hdTwvYXV0aC1hZGRyZXNz
+Pjx0aXRsZXM+PHRpdGxlPlRoZSBCcmlzYmFuZSBTeXN0ZW1zIEdlbmV0aWNzIFN0dWR5OiBnZW5l
+dGljYWwgZ2Vub21pY3MgbWVldHMgY29tcGxleCB0cmFpdCBnZW5ldGljczwvdGl0bGU+PHNlY29u
+ZGFyeS10aXRsZT5QTG9TIE9uZTwvc2Vjb25kYXJ5LXRpdGxlPjxhbHQtdGl0bGU+UGxvUyBvbmU8
+L2FsdC10aXRsZT48L3RpdGxlcz48cGVyaW9kaWNhbD48ZnVsbC10aXRsZT5QTG9TIE9uZTwvZnVs
+bC10aXRsZT48YWJici0xPlBsb1Mgb25lPC9hYmJyLTE+PC9wZXJpb2RpY2FsPjxhbHQtcGVyaW9k
+aWNhbD48ZnVsbC10aXRsZT5QTG9TIE9uZTwvZnVsbC10aXRsZT48YWJici0xPlBsb1Mgb25lPC9h
+YmJyLTE+PC9hbHQtcGVyaW9kaWNhbD48cGFnZXM+ZTM1NDMwPC9wYWdlcz48dm9sdW1lPjc8L3Zv
+bHVtZT48bnVtYmVyPjQ8L251bWJlcj48ZWRpdGlvbj4yMDEyLzA1LzA5PC9lZGl0aW9uPjxrZXl3
+b3Jkcz48a2V5d29yZD5GZW1hbGU8L2tleXdvcmQ+PGtleXdvcmQ+R2VuZSBFeHByZXNzaW9uPC9r
+ZXl3b3JkPjxrZXl3b3JkPkdlbm9tZS1XaWRlIEFzc29jaWF0aW9uIFN0dWR5PC9rZXl3b3JkPjxr
+ZXl3b3JkPipHZW5vbWljczwva2V5d29yZD48a2V5d29yZD5HZW5vdHlwZTwva2V5d29yZD48a2V5
+d29yZD5IdW1hbnM8L2tleXdvcmQ+PGtleXdvcmQ+TWFsZTwva2V5d29yZD48a2V5d29yZD5QaGVu
+b3R5cGU8L2tleXdvcmQ+PGtleXdvcmQ+UG9seW1vcnBoaXNtLCBTaW5nbGUgTnVjbGVvdGlkZTwv
+a2V5d29yZD48a2V5d29yZD5RdWFudGl0YXRpdmUgVHJhaXQgTG9jaTwva2V5d29yZD48a2V5d29y
+ZD5UcmFuc2NyaXB0aW9uIEluaXRpYXRpb24gU2l0ZTwva2V5d29yZD48a2V5d29yZD5Ud2lucywg
+RGl6eWdvdGljL2dlbmV0aWNzPC9rZXl3b3JkPjxrZXl3b3JkPlR3aW5zLCBNb25venlnb3RpYy9n
+ZW5ldGljczwva2V5d29yZD48L2tleXdvcmRzPjxkYXRlcz48eWVhcj4yMDEyPC95ZWFyPjwvZGF0
+ZXM+PGlzYm4+MTkzMi02MjAzIChFbGVjdHJvbmljKSYjeEQ7MTkzMi02MjAzIChMaW5raW5nKTwv
+aXNibj48YWNjZXNzaW9uLW51bT4yMjU2MzM4NDwvYWNjZXNzaW9uLW51bT48d29yay10eXBlPlJl
+c2VhcmNoIFN1cHBvcnQsIE5vbi1VLlMuIEdvdiZhcG9zO3Q8L3dvcmstdHlwZT48dXJscz48cmVs
+YXRlZC11cmxzPjx1cmw+aHR0cDovL3d3dy5uY2JpLm5sbS5uaWguZ292L3B1Ym1lZC8yMjU2MzM4
+NDwvdXJsPjwvcmVsYXRlZC11cmxzPjwvdXJscz48Y3VzdG9tMj4zMzM4NTExPC9jdXN0b20yPjxl
+bGVjdHJvbmljLXJlc291cmNlLW51bT4xMC4xMzcxL2pvdXJuYWwucG9uZS4wMDM1NDMwPC9lbGVj
+dHJvbmljLXJlc291cmNlLW51bT48bGFuZ3VhZ2U+ZW5nPC9sYW5ndWFnZT48L3JlY29yZD48L0Np
+dGU+PC9FbmROb3RlPn==
+</w:fldData>
+        </w:fldChar>
+      </w:r>
+      <w:r>
+        <w:instrText xml:space="preserve"> ADDIN EN.CITE.DATA </w:instrText>
+      </w:r>
+      <w:r>
+        <w:fldChar w:fldCharType="end"/>
+      </w:r>
+      <w:r>
+        <w:fldChar w:fldCharType="separate"/>
+      </w:r>
+      <w:r>
+        <w:rPr>
+          <w:noProof/>
+        </w:rPr>
+        <w:t>[</w:t>
+      </w:r>
+      <w:hyperlink w:anchor="_ENREF_3" w:tooltip="Powell, 2012 #28" w:history="1">
+        <w:r>
+          <w:rPr>
+            <w:noProof/>
+          </w:rPr>
+          <w:t>3</w:t>
+        </w:r>
+      </w:hyperlink>
+      <w:r>
+        <w:rPr>
+          <w:noProof/>
+        </w:rPr>
+        <w:t>]</w:t>
+      </w:r>
+      <w:r>
+        <w:fldChar w:fldCharType="end"/>
+      </w:r>
+      <w:r>
+        <w:t xml:space="preserve"> </w:t>
+      </w:r>
+      <w:r>
+        <w:t>and estimates of additive and non-additive variance components from pedigree analysis</w:t>
+      </w:r>
+      <w:r>
+        <w:fldChar w:fldCharType="begin">
+          <w:fldData xml:space="preserve">PEVuZE5vdGU+PENpdGU+PEF1dGhvcj5Qb3dlbGw8L0F1dGhvcj48WWVhcj4yMDEzPC9ZZWFyPjxS
+ZWNOdW0+ODc1PC9SZWNOdW0+PERpc3BsYXlUZXh0PlsxXTwvRGlzcGxheVRleHQ+PHJlY29yZD48
+cmVjLW51bWJlcj44NzU8L3JlYy1udW1iZXI+PGZvcmVpZ24ta2V5cz48a2V5IGFwcD0iRU4iIGRi
+LWlkPSIwenh3eDlzNXVyYXA5ZmVzdHo0NXg5d3YwMmR3ZndyYXhheDkiPjg3NTwva2V5PjwvZm9y
+ZWlnbi1rZXlzPjxyZWYtdHlwZSBuYW1lPSJKb3VybmFsIEFydGljbGUiPjE3PC9yZWYtdHlwZT48
+Y29udHJpYnV0b3JzPjxhdXRob3JzPjxhdXRob3I+UG93ZWxsLCBKLiBFLjwvYXV0aG9yPjxhdXRo
+b3I+SGVuZGVycywgQS4gSy48L2F1dGhvcj48YXV0aG9yPk1jUmFlLCBBLiBGLjwvYXV0aG9yPjxh
+dXRob3I+S2ltLCBKLjwvYXV0aG9yPjxhdXRob3I+SGVtYW5pLCBHLjwvYXV0aG9yPjxhdXRob3I+
+TWFydGluLCBOLiBHLjwvYXV0aG9yPjxhdXRob3I+RGVybWl0emFraXMsIEUuIFQuPC9hdXRob3I+
+PGF1dGhvcj5HaWJzb24sIEcuPC9hdXRob3I+PGF1dGhvcj5Nb250Z29tZXJ5LCBHLiBXLjwvYXV0
+aG9yPjxhdXRob3I+Vmlzc2NoZXIsIFAuIE0uPC9hdXRob3I+PC9hdXRob3JzPjwvY29udHJpYnV0
+b3JzPjxhdXRoLWFkZHJlc3M+UG93ZWxsLCBKRSYjeEQ7VW5pdiBRdWVlbnNsYW5kLCBVbml2IFF1
+ZWVuc2xhbmQgRGlhbWFudGluYSBJbnN0LCBQcmluY2VzcyBBbGV4YW5kcmEgSG9zcCwgQnJpc2Jh
+bmUsIFFsZCwgQXVzdHJhbGlhJiN4RDtVbml2IFF1ZWVuc2xhbmQsIFVuaXYgUXVlZW5zbGFuZCBE
+aWFtYW50aW5hIEluc3QsIFByaW5jZXNzIEFsZXhhbmRyYSBIb3NwLCBCcmlzYmFuZSwgUWxkLCBB
+dXN0cmFsaWEmI3hEO1VuaXYgUXVlZW5zbGFuZCwgVW5pdiBRdWVlbnNsYW5kIERpYW1hbnRpbmEg
+SW5zdCwgUHJpbmNlc3MgQWxleGFuZHJhIEhvc3AsIEJyaXNiYW5lLCBRbGQsIEF1c3RyYWxpYSYj
+eEQ7VW5pdiBRdWVlbnNsYW5kLCBRdWVlbnNsYW5kIEJyYWluIEluc3QsIEJyaXNiYW5lLCBRbGQs
+IEF1c3RyYWxpYSYjeEQ7UXVlZW5zbGFuZCBJbnN0IE1lZCBSZXMsIEJyaXNiYW5lLCBRbGQgNDAw
+NiwgQXVzdHJhbGlhJiN4RDtHZW9yZ2lhIEluc3QgVGVjaG5vbCwgU2NoIEJpb2wsIEF0bGFudGEs
+IEdBIDMwMzMyIFVTQSYjeEQ7R2VvcmdpYSBJbnN0IFRlY2hub2wsIEN0ciBJbnRlZ3JhdCBHZW5v
+bSwgQXRsYW50YSwgR0EgMzAzMzIgVVNBJiN4RDtVbml2IEdlbmV2YSwgU2NoIE1lZCwgRGVwdCBH
+ZW5ldCBNZWQgJmFtcDsgRGV2LCBDSC0xMjExIEdlbmV2YSwgU3dpdHplcmxhbmQ8L2F1dGgtYWRk
+cmVzcz48dGl0bGVzPjx0aXRsZT5Db25ncnVlbmNlIG9mIEFkZGl0aXZlIGFuZCBOb24tQWRkaXRp
+dmUgRWZmZWN0cyBvbiBHZW5lIEV4cHJlc3Npb24gRXN0aW1hdGVkIGZyb20gUGVkaWdyZWUgYW5k
+IFNOUCBEYXRhPC90aXRsZT48c2Vjb25kYXJ5LXRpdGxlPlBMb1MgR2VuZXQ8L3NlY29uZGFyeS10
+aXRsZT48YWx0LXRpdGxlPlBsb3MgR2VuZXQ8L2FsdC10aXRsZT48L3RpdGxlcz48cGVyaW9kaWNh
+bD48ZnVsbC10aXRsZT5QTG9TIEdlbmV0PC9mdWxsLXRpdGxlPjxhYmJyLTE+UExvUyBnZW5ldGlj
+czwvYWJici0xPjwvcGVyaW9kaWNhbD48YWx0LXBlcmlvZGljYWw+PGZ1bGwtdGl0bGU+UExvUyBH
+ZW5ldDwvZnVsbC10aXRsZT48YWJici0xPlBMb1MgZ2VuZXRpY3M8L2FiYnItMT48L2FsdC1wZXJp
+b2RpY2FsPjx2b2x1bWU+OTwvdm9sdW1lPjxudW1iZXI+NTwvbnVtYmVyPjxrZXl3b3Jkcz48a2V5
+d29yZD5kcm9zb3BoaWxhLW1lbGFub2dhc3Rlcjwva2V5d29yZD48a2V5d29yZD5hcmFiaWRvcHNp
+cy10aGFsaWFuYTwva2V5d29yZD48a2V5d29yZD5jb21tb24gc25wczwva2V5d29yZD48a2V5d29y
+ZD5hc3NvY2lhdGlvbjwva2V5d29yZD48a2V5d29yZD5kaXNlYXNlPC9rZXl3b3JkPjxrZXl3b3Jk
+PmNpczwva2V5d29yZD48a2V5d29yZD5zdXNjZXB0aWJpbGl0eTwva2V5d29yZD48a2V5d29yZD5w
+b2x5bW9ycGhpc21zPC9rZXl3b3JkPjxrZXl3b3JkPmhlcml0YWJpbGl0eTwva2V5d29yZD48a2V5
+d29yZD5pbmhlcml0YW5jZTwva2V5d29yZD48L2tleXdvcmRzPjxkYXRlcz48eWVhcj4yMDEzPC95
+ZWFyPjxwdWItZGF0ZXM+PGRhdGU+TWF5PC9kYXRlPjwvcHViLWRhdGVzPjwvZGF0ZXM+PGlzYm4+
+MTU1My03NDA0PC9pc2JuPjxhY2Nlc3Npb24tbnVtPklTSTowMDAzMjAwMzAwMDAwMjM8L2FjY2Vz
+c2lvbi1udW0+PHVybHM+PHJlbGF0ZWQtdXJscz48dXJsPiZsdDtHbyB0byBJU0kmZ3Q7Oi8vMDAw
+MzIwMDMwMDAwMDIzPC91cmw+PC9yZWxhdGVkLXVybHM+PC91cmxzPjxlbGVjdHJvbmljLXJlc291
+cmNlLW51bT5VbnNwIEUxMDAzNTAyJiN4RDtEb2kgMTAuMTM3MS9Kb3VybmFsLlBnZW4uMTAwMzUw
+MjwvZWxlY3Ryb25pYy1yZXNvdXJjZS1udW0+PGxhbmd1YWdlPkVuZ2xpc2g8L2xhbmd1YWdlPjwv
+cmVjb3JkPjwvQ2l0ZT48L0VuZE5vdGU+AG==
+</w:fldData>
+        </w:fldChar>
+      </w:r>
+      <w:r>
+        <w:instrText xml:space="preserve"> ADDIN EN.CITE </w:instrText>
+      </w:r>
+      <w:r>
+        <w:fldChar w:fldCharType="begin">
+          <w:fldData xml:space="preserve">PEVuZE5vdGU+PENpdGU+PEF1dGhvcj5Qb3dlbGw8L0F1dGhvcj48WWVhcj4yMDEzPC9ZZWFyPjxS
+ZWNOdW0+ODc1PC9SZWNOdW0+PERpc3BsYXlUZXh0PlsxXTwvRGlzcGxheVRleHQ+PHJlY29yZD48
+cmVjLW51bWJlcj44NzU8L3JlYy1udW1iZXI+PGZvcmVpZ24ta2V5cz48a2V5IGFwcD0iRU4iIGRi
+LWlkPSIwenh3eDlzNXVyYXA5ZmVzdHo0NXg5d3YwMmR3ZndyYXhheDkiPjg3NTwva2V5PjwvZm9y
+ZWlnbi1rZXlzPjxyZWYtdHlwZSBuYW1lPSJKb3VybmFsIEFydGljbGUiPjE3PC9yZWYtdHlwZT48
+Y29udHJpYnV0b3JzPjxhdXRob3JzPjxhdXRob3I+UG93ZWxsLCBKLiBFLjwvYXV0aG9yPjxhdXRo
+b3I+SGVuZGVycywgQS4gSy48L2F1dGhvcj48YXV0aG9yPk1jUmFlLCBBLiBGLjwvYXV0aG9yPjxh
+dXRob3I+S2ltLCBKLjwvYXV0aG9yPjxhdXRob3I+SGVtYW5pLCBHLjwvYXV0aG9yPjxhdXRob3I+
+TWFydGluLCBOLiBHLjwvYXV0aG9yPjxhdXRob3I+RGVybWl0emFraXMsIEUuIFQuPC9hdXRob3I+
+PGF1dGhvcj5HaWJzb24sIEcuPC9hdXRob3I+PGF1dGhvcj5Nb250Z29tZXJ5LCBHLiBXLjwvYXV0
+aG9yPjxhdXRob3I+Vmlzc2NoZXIsIFAuIE0uPC9hdXRob3I+PC9hdXRob3JzPjwvY29udHJpYnV0
+b3JzPjxhdXRoLWFkZHJlc3M+UG93ZWxsLCBKRSYjeEQ7VW5pdiBRdWVlbnNsYW5kLCBVbml2IFF1
+ZWVuc2xhbmQgRGlhbWFudGluYSBJbnN0LCBQcmluY2VzcyBBbGV4YW5kcmEgSG9zcCwgQnJpc2Jh
+bmUsIFFsZCwgQXVzdHJhbGlhJiN4RDtVbml2IFF1ZWVuc2xhbmQsIFVuaXYgUXVlZW5zbGFuZCBE
+aWFtYW50aW5hIEluc3QsIFByaW5jZXNzIEFsZXhhbmRyYSBIb3NwLCBCcmlzYmFuZSwgUWxkLCBB
+dXN0cmFsaWEmI3hEO1VuaXYgUXVlZW5zbGFuZCwgVW5pdiBRdWVlbnNsYW5kIERpYW1hbnRpbmEg
+SW5zdCwgUHJpbmNlc3MgQWxleGFuZHJhIEhvc3AsIEJyaXNiYW5lLCBRbGQsIEF1c3RyYWxpYSYj
+eEQ7VW5pdiBRdWVlbnNsYW5kLCBRdWVlbnNsYW5kIEJyYWluIEluc3QsIEJyaXNiYW5lLCBRbGQs
+IEF1c3RyYWxpYSYjeEQ7UXVlZW5zbGFuZCBJbnN0IE1lZCBSZXMsIEJyaXNiYW5lLCBRbGQgNDAw
+NiwgQXVzdHJhbGlhJiN4RDtHZW9yZ2lhIEluc3QgVGVjaG5vbCwgU2NoIEJpb2wsIEF0bGFudGEs
+IEdBIDMwMzMyIFVTQSYjeEQ7R2VvcmdpYSBJbnN0IFRlY2hub2wsIEN0ciBJbnRlZ3JhdCBHZW5v
+bSwgQXRsYW50YSwgR0EgMzAzMzIgVVNBJiN4RDtVbml2IEdlbmV2YSwgU2NoIE1lZCwgRGVwdCBH
+ZW5ldCBNZWQgJmFtcDsgRGV2LCBDSC0xMjExIEdlbmV2YSwgU3dpdHplcmxhbmQ8L2F1dGgtYWRk
+cmVzcz48dGl0bGVzPjx0aXRsZT5Db25ncnVlbmNlIG9mIEFkZGl0aXZlIGFuZCBOb24tQWRkaXRp
+dmUgRWZmZWN0cyBvbiBHZW5lIEV4cHJlc3Npb24gRXN0aW1hdGVkIGZyb20gUGVkaWdyZWUgYW5k
+IFNOUCBEYXRhPC90aXRsZT48c2Vjb25kYXJ5LXRpdGxlPlBMb1MgR2VuZXQ8L3NlY29uZGFyeS10
+aXRsZT48YWx0LXRpdGxlPlBsb3MgR2VuZXQ8L2FsdC10aXRsZT48L3RpdGxlcz48cGVyaW9kaWNh
+bD48ZnVsbC10aXRsZT5QTG9TIEdlbmV0PC9mdWxsLXRpdGxlPjxhYmJyLTE+UExvUyBnZW5ldGlj
+czwvYWJici0xPjwvcGVyaW9kaWNhbD48YWx0LXBlcmlvZGljYWw+PGZ1bGwtdGl0bGU+UExvUyBH
+ZW5ldDwvZnVsbC10aXRsZT48YWJici0xPlBMb1MgZ2VuZXRpY3M8L2FiYnItMT48L2FsdC1wZXJp
+b2RpY2FsPjx2b2x1bWU+OTwvdm9sdW1lPjxudW1iZXI+NTwvbnVtYmVyPjxrZXl3b3Jkcz48a2V5
+d29yZD5kcm9zb3BoaWxhLW1lbGFub2dhc3Rlcjwva2V5d29yZD48a2V5d29yZD5hcmFiaWRvcHNp
+cy10aGFsaWFuYTwva2V5d29yZD48a2V5d29yZD5jb21tb24gc25wczwva2V5d29yZD48a2V5d29y
+ZD5hc3NvY2lhdGlvbjwva2V5d29yZD48a2V5d29yZD5kaXNlYXNlPC9rZXl3b3JkPjxrZXl3b3Jk
+PmNpczwva2V5d29yZD48a2V5d29yZD5zdXNjZXB0aWJpbGl0eTwva2V5d29yZD48a2V5d29yZD5w
+b2x5bW9ycGhpc21zPC9rZXl3b3JkPjxrZXl3b3JkPmhlcml0YWJpbGl0eTwva2V5d29yZD48a2V5
+d29yZD5pbmhlcml0YW5jZTwva2V5d29yZD48L2tleXdvcmRzPjxkYXRlcz48eWVhcj4yMDEzPC95
+ZWFyPjxwdWItZGF0ZXM+PGRhdGU+TWF5PC9kYXRlPjwvcHViLWRhdGVzPjwvZGF0ZXM+PGlzYm4+
+MTU1My03NDA0PC9pc2JuPjxhY2Nlc3Npb24tbnVtPklTSTowMDAzMjAwMzAwMDAwMjM8L2FjY2Vz
+c2lvbi1udW0+PHVybHM+PHJlbGF0ZWQtdXJscz48dXJsPiZsdDtHbyB0byBJU0kmZ3Q7Oi8vMDAw
+MzIwMDMwMDAwMDIzPC91cmw+PC9yZWxhdGVkLXVybHM+PC91cmxzPjxlbGVjdHJvbmljLXJlc291
+cmNlLW51bT5VbnNwIEUxMDAzNTAyJiN4RDtEb2kgMTAuMTM3MS9Kb3VybmFsLlBnZW4uMTAwMzUw
+MjwvZWxlY3Ryb25pYy1yZXNvdXJjZS1udW0+PGxhbmd1YWdlPkVuZ2xpc2g8L2xhbmd1YWdlPjwv
+cmVjb3JkPjwvQ2l0ZT48L0VuZE5vdGU+AG==
+</w:fldData>
+        </w:fldChar>
+      </w:r>
+      <w:r>
+        <w:instrText xml:space="preserve"> ADDIN EN.CITE.DATA </w:instrText>
+      </w:r>
+      <w:r>
+        <w:fldChar w:fldCharType="end"/>
+      </w:r>
+      <w:r>
+        <w:fldChar w:fldCharType="separate"/>
+      </w:r>
+      <w:r>
+        <w:rPr>
+          <w:noProof/>
+        </w:rPr>
+        <w:t>[</w:t>
+      </w:r>
+      <w:hyperlink w:anchor="_ENREF_1" w:tooltip="Powell, 2013 #875" w:history="1">
+        <w:r>
+          <w:rPr>
+            <w:noProof/>
+          </w:rPr>
+          <w:t>1</w:t>
+        </w:r>
+      </w:hyperlink>
+      <w:r>
+        <w:rPr>
+          <w:noProof/>
+        </w:rPr>
+        <w:t>]</w:t>
+      </w:r>
+      <w:r>
+        <w:fldChar w:fldCharType="end"/>
+      </w:r>
+      <w:r>
+        <w:t>.</w:t>
+      </w:r>
+      <w:proofErr w:type="gramEnd"/>
+      <w:r>
+        <w:t xml:space="preserve">  </w:t>
       </w:r>
     </w:p>
     <w:sectPr>

</xml_diff>

<commit_message>
more edits to our response - need to add tables
</commit_message>
<xml_diff>
--- a/Frayling_et_al/Reply_16.3.2014_pmv_jep.docx
+++ b/Frayling_et_al/Reply_16.3.2014_pmv_jep.docx
@@ -3,12 +3,20 @@
 <w:document xmlns:wpc="http://schemas.microsoft.com/office/word/2010/wordprocessingCanvas" xmlns:mo="http://schemas.microsoft.com/office/mac/office/2008/main" xmlns:mc="http://schemas.openxmlformats.org/markup-compatibility/2006" xmlns:mv="urn:schemas-microsoft-com:mac:vml" xmlns:o="urn:schemas-microsoft-com:office:office" xmlns:r="http://schemas.openxmlformats.org/officeDocument/2006/relationships" xmlns:m="http://schemas.openxmlformats.org/officeDocument/2006/math" xmlns:v="urn:schemas-microsoft-com:vml" xmlns:wp14="http://schemas.microsoft.com/office/word/2010/wordprocessingDrawing" xmlns:wp="http://schemas.openxmlformats.org/drawingml/2006/wordprocessingDrawing" xmlns:w10="urn:schemas-microsoft-com:office:word" xmlns:w="http://schemas.openxmlformats.org/wordprocessingml/2006/main" xmlns:w14="http://schemas.microsoft.com/office/word/2010/wordml" xmlns:wpg="http://schemas.microsoft.com/office/word/2010/wordprocessingGroup" xmlns:wpi="http://schemas.microsoft.com/office/word/2010/wordprocessingInk" xmlns:wne="http://schemas.microsoft.com/office/word/2006/wordml" xmlns:wps="http://schemas.microsoft.com/office/word/2010/wordprocessingShape" mc:Ignorable="w14 wp14">
   <w:body>
     <w:p>
+      <w:pPr>
+        <w:jc w:val="center"/>
+      </w:pPr>
       <w:r>
         <w:t xml:space="preserve">Response to: </w:t>
       </w:r>
       <w:r>
-        <w:t xml:space="preserve">An alternative explanation for apparent epistasis </w:t>
-      </w:r>
+        <w:t>An alternative explanation for apparent epistasis</w:t>
+      </w:r>
+    </w:p>
+    <w:p>
+      <w:pPr>
+        <w:jc w:val="both"/>
+      </w:pPr>
     </w:p>
     <w:p>
       <w:pPr>
@@ -31,16 +39,6 @@
       <w:pPr>
         <w:jc w:val="both"/>
       </w:pPr>
-    </w:p>
-    <w:p>
-      <w:pPr>
-        <w:jc w:val="both"/>
-      </w:pPr>
-    </w:p>
-    <w:p>
-      <w:pPr>
-        <w:jc w:val="both"/>
-      </w:pPr>
       <w:r>
         <w:t xml:space="preserve">We thank Wood </w:t>
       </w:r>
@@ -301,7 +299,7 @@
         <w:t>. there is strong evidence for additional genetic variation over and above the additive variation explained by the IncSeq SNPs</w:t>
       </w:r>
       <w:r>
-        <w:t xml:space="preserve">, both from SNP association in </w:t>
+        <w:t xml:space="preserve">, from SNP association in </w:t>
       </w:r>
       <w:r>
         <w:rPr>
@@ -313,22 +311,52 @@
         <w:t xml:space="preserve"> (</w:t>
       </w:r>
       <w:r>
+        <w:rPr>
+          <w:b/>
+        </w:rPr>
         <w:t>T</w:t>
       </w:r>
       <w:r>
+        <w:rPr>
+          <w:b/>
+        </w:rPr>
         <w:t>able 1</w:t>
       </w:r>
       <w:r>
-        <w:t>)</w:t>
-      </w:r>
-      <w:r>
-        <w:t xml:space="preserve"> </w:t>
-      </w:r>
-      <w:r>
-        <w:t>and from pedigree analysis</w:t>
-      </w:r>
-      <w:r>
-        <w:t xml:space="preserve"> </w:t>
+        <w:t>). Hence the IncSeq SNPs are not the o</w:t>
+      </w:r>
+      <w:r>
+        <w:t xml:space="preserve">nly (causal) variants in </w:t>
+      </w:r>
+      <w:r>
+        <w:rPr>
+          <w:i/>
+        </w:rPr>
+        <w:t>cis</w:t>
+      </w:r>
+      <w:r>
+        <w:t xml:space="preserve"> for these transcripts and therefore the additive effect of the IncSeq SNPs may contain additive effects of additional variants in </w:t>
+      </w:r>
+      <w:r>
+        <w:rPr>
+          <w:i/>
+        </w:rPr>
+        <w:t>cis</w:t>
+      </w:r>
+      <w:r>
+        <w:t xml:space="preserve">. </w:t>
+      </w:r>
+      <w:r>
+        <w:t>Furthermore, these probes are with the 95</w:t>
+      </w:r>
+      <w:r>
+        <w:rPr>
+          <w:vertAlign w:val="superscript"/>
+        </w:rPr>
+        <w:t>th</w:t>
+      </w:r>
+      <w:r>
+        <w:t xml:space="preserve"> percentile of non-additive genetic variation estimated using an orthogonal pedigree-based method </w:t>
       </w:r>
       <w:r>
         <w:fldChar w:fldCharType="begin">
@@ -464,110 +492,193 @@
         <w:fldChar w:fldCharType="end"/>
       </w:r>
       <w:r>
-        <w:t xml:space="preserve"> (</w:t>
-      </w:r>
-      <w:r>
-        <w:t>T</w:t>
-      </w:r>
-      <w:r>
-        <w:t>able 2</w:t>
-      </w:r>
-      <w:r>
-        <w:t>). Hence the IncSeq SNPs are not the o</w:t>
-      </w:r>
-      <w:r>
-        <w:t xml:space="preserve">nly (causal) variants in </w:t>
+        <w:t>(</w:t>
+      </w:r>
+      <w:r>
+        <w:rPr>
+          <w:b/>
+        </w:rPr>
+        <w:t>Table 2</w:t>
+      </w:r>
+      <w:r>
+        <w:t xml:space="preserve">). </w:t>
+      </w:r>
+    </w:p>
+    <w:p>
+      <w:pPr>
+        <w:jc w:val="both"/>
+      </w:pPr>
+    </w:p>
+    <w:p>
+      <w:pPr>
+        <w:jc w:val="both"/>
+      </w:pPr>
+      <w:r>
+        <w:t xml:space="preserve">Due to lower minor allele frequencies of the IncSeq SNPs many of the pairwise genotype classes are missing, meaning epistatic effects cannot be tested for between </w:t>
+      </w:r>
+      <w:r>
+        <w:t>well-imputed</w:t>
+      </w:r>
+      <w:r>
+        <w:t xml:space="preserve"> IncSeq SNP and genotyped SNPs</w:t>
+      </w:r>
+      <w:r>
+        <w:t xml:space="preserve"> in our discovery data</w:t>
+      </w:r>
+      <w:r>
+        <w:t xml:space="preserve">. </w:t>
+      </w:r>
+      <w:r>
+        <w:t xml:space="preserve">However, for </w:t>
+      </w:r>
+      <w:r>
+        <w:t xml:space="preserve">#/# </w:t>
+      </w:r>
+      <w:r>
+        <w:t xml:space="preserve">pairs </w:t>
+      </w:r>
+      <w:r>
+        <w:t xml:space="preserve">where epistatic effects </w:t>
+      </w:r>
+      <w:r>
+        <w:t>there is evidence for interaction variation between the imputed IncSeq SNP and the SNP from the original pair that was in least LD with it (</w:t>
+      </w:r>
+      <w:r>
+        <w:rPr>
+          <w:b/>
+        </w:rPr>
+        <w:t>Table 3</w:t>
+      </w:r>
+      <w:r>
+        <w:t xml:space="preserve">). </w:t>
+      </w:r>
+    </w:p>
+    <w:p>
+      <w:pPr>
+        <w:jc w:val="both"/>
+      </w:pPr>
+    </w:p>
+    <w:p>
+      <w:pPr>
+        <w:jc w:val="both"/>
+      </w:pPr>
+      <w:r>
+        <w:t>To test claims made by Wood el al. w</w:t>
+      </w:r>
+      <w:r>
+        <w:t xml:space="preserve">e conducted </w:t>
+      </w:r>
+      <w:r>
+        <w:t xml:space="preserve">their analysis in the discovery and replication datasets used in Hemani </w:t>
       </w:r>
       <w:r>
         <w:rPr>
           <w:i/>
         </w:rPr>
+        <w:t>et al</w:t>
+      </w:r>
+      <w:r>
+        <w:t xml:space="preserve">. using imputed data to generate the IncSeq SNP. The </w:t>
+      </w:r>
+      <w:r>
+        <w:t xml:space="preserve">meta-analysis </w:t>
+      </w:r>
+      <w:r>
+        <w:t>of these results (</w:t>
+      </w:r>
+      <w:r>
+        <w:t xml:space="preserve">total n = </w:t>
+      </w:r>
+      <w:r>
+        <w:t>2,973</w:t>
+      </w:r>
+      <w:r>
+        <w:t xml:space="preserve">) </w:t>
+      </w:r>
+      <w:r>
+        <w:t xml:space="preserve">shows that interaction effects remain </w:t>
+      </w:r>
+      <w:r>
+        <w:t>for #/# after correcting for effects of the IncSeq SNP (</w:t>
+      </w:r>
+      <w:r>
+        <w:rPr>
+          <w:b/>
+        </w:rPr>
+        <w:t>Table 4</w:t>
+      </w:r>
+      <w:r>
+        <w:t>)</w:t>
+      </w:r>
+      <w:r>
+        <w:t>.</w:t>
+      </w:r>
+      <w:r>
+        <w:t xml:space="preserve"> </w:t>
+      </w:r>
+      <w:r>
+        <w:t xml:space="preserve"> </w:t>
+      </w:r>
+    </w:p>
+    <w:p>
+      <w:pPr>
+        <w:jc w:val="both"/>
+      </w:pPr>
+    </w:p>
+    <w:p>
+      <w:pPr>
+        <w:jc w:val="both"/>
+      </w:pPr>
+      <w:r>
+        <w:t>From the non-replication</w:t>
+      </w:r>
+      <w:r>
+        <w:t xml:space="preserve"> of the majority of our reported results</w:t>
+      </w:r>
+      <w:r>
+        <w:t>,</w:t>
+      </w:r>
+      <w:r>
+        <w:t xml:space="preserve"> no evidence presented for any of the </w:t>
+      </w:r>
+      <w:r>
+        <w:rPr>
+          <w:i/>
+        </w:rPr>
+        <w:t>cis-trans</w:t>
+      </w:r>
+      <w:r>
+        <w:t xml:space="preserve"> interactions,</w:t>
+      </w:r>
+      <w:r>
+        <w:t xml:space="preserve"> evidence</w:t>
+      </w:r>
+      <w:r>
+        <w:t xml:space="preserve"> of additional additive variation in </w:t>
+      </w:r>
+      <w:r>
+        <w:rPr>
+          <w:i/>
+        </w:rPr>
         <w:t>cis</w:t>
       </w:r>
       <w:r>
-        <w:t xml:space="preserve"> for these transcripts and therefore the additive effect of the IncSeq SNPs may contain additive effects of additional variants in </w:t>
+        <w:t xml:space="preserve"> and evidence of interaction variation for pairs of SNPs that include the IncSeq SNPs themselves, we do not believe that the conclusions drawn by Wood </w:t>
       </w:r>
       <w:r>
         <w:rPr>
           <w:i/>
         </w:rPr>
-        <w:t>cis</w:t>
-      </w:r>
-      <w:r>
-        <w:t xml:space="preserve">. </w:t>
-      </w:r>
-    </w:p>
-    <w:p>
-      <w:pPr>
-        <w:jc w:val="both"/>
-      </w:pPr>
-    </w:p>
-    <w:p>
-      <w:pPr>
-        <w:jc w:val="both"/>
-      </w:pPr>
-      <w:r>
-        <w:t xml:space="preserve">Due to lower minor allele frequencies of the IncSeq SNPs many of the pairwise genotype classes are missing, meaning epistatic effects cannot be tested for between the IncSeq SNP and genotyped SNPs. </w:t>
-      </w:r>
-      <w:r>
-        <w:t xml:space="preserve">However, for the </w:t>
-      </w:r>
-      <w:r>
-        <w:t xml:space="preserve">genotype classes are missing </w:t>
-      </w:r>
-      <w:r>
-        <w:t xml:space="preserve">For #/# </w:t>
-      </w:r>
-      <w:r>
-        <w:t xml:space="preserve">well-imputed </w:t>
-      </w:r>
-      <w:r>
-        <w:t xml:space="preserve">IncSeq SNPs in our BSGS discovery data, there is evidence for interaction variation between the imputed IncSeq SNP and the SNP from the original pair that was in least LD with it (4 </w:t>
-      </w:r>
-      <w:proofErr w:type="spellStart"/>
-      <w:r>
-        <w:t>df</w:t>
-      </w:r>
-      <w:proofErr w:type="spellEnd"/>
-      <w:r>
-        <w:t xml:space="preserve"> test, p-values #, #.... and #). </w:t>
-      </w:r>
-      <w:r>
-        <w:t>For the remaining # pairs we cannot rule out a haplotype effect such as postulated by Wood et al.</w:t>
-      </w:r>
-      <w:r>
-        <w:t xml:space="preserve"> and this may indeed be a more parsimonious explanation for these # pairs.</w:t>
-      </w:r>
-    </w:p>
-    <w:p>
-      <w:pPr>
-        <w:jc w:val="both"/>
-      </w:pPr>
-    </w:p>
-    <w:p>
-      <w:pPr>
-        <w:jc w:val="both"/>
-      </w:pPr>
-      <w:r>
-        <w:t>From the non-replication</w:t>
-      </w:r>
-      <w:r>
-        <w:t xml:space="preserve"> of the majority of our reported results</w:t>
-      </w:r>
-      <w:r>
-        <w:t xml:space="preserve"> (likely due to lack of statistical power)</w:t>
-      </w:r>
-      <w:r>
-        <w:t>,</w:t>
-      </w:r>
-      <w:r>
-        <w:t xml:space="preserve"> no evidence presented for any of the cis-trans interactions,</w:t>
-      </w:r>
-      <w:r>
-        <w:t xml:space="preserve"> evidence</w:t>
-      </w:r>
-      <w:r>
-        <w:t xml:space="preserve"> of additional additive variation in cis and evidence of interaction variation for pairs of SNPs that include the IncSeq SNPs themselves, we do not believe that the conclusions drawn by Wood et al. are supported by the data present</w:t>
+        <w:t>et al</w:t>
+      </w:r>
+      <w:r>
+        <w:t xml:space="preserve">. are supported by the </w:t>
+      </w:r>
+      <w:r>
+        <w:t>results</w:t>
+      </w:r>
+      <w:r>
+        <w:t xml:space="preserve"> present</w:t>
       </w:r>
       <w:r>
         <w:t>ed</w:t>
@@ -578,7 +689,13 @@
       <w:r>
         <w:t xml:space="preserve"> </w:t>
       </w:r>
-      <w:r>
+    </w:p>
+    <w:p>
+      <w:pPr>
+        <w:jc w:val="both"/>
+      </w:pPr>
+      <w:r>
+        <w:lastRenderedPageBreak/>
         <w:t>Finally, we did not report that epistasis was ‘widespread’ and in fact pointed out that for gene expression</w:t>
       </w:r>
       <w:r>
@@ -779,13 +896,40 @@
       <w:r>
         <w:t xml:space="preserve"> </w:t>
       </w:r>
-      <w:proofErr w:type="gramStart"/>
-      <w:r>
-        <w:t>Fine-mapping</w:t>
-      </w:r>
-      <w:proofErr w:type="gramEnd"/>
-      <w:r>
-        <w:t xml:space="preserve"> of both additive and non-additive effects using (imputed) sequence data is an obvious next step in further dissecting genetic for gene expression.</w:t>
+      <w:r>
+        <w:t>Fine mapping</w:t>
+      </w:r>
+      <w:r>
+        <w:t xml:space="preserve"> of both additive and non-additive effects using imputed</w:t>
+      </w:r>
+      <w:r>
+        <w:t xml:space="preserve"> or</w:t>
+      </w:r>
+      <w:r>
+        <w:t xml:space="preserve"> sequence data is an obvious next step in further dissecting genetic for gene expression.</w:t>
+      </w:r>
+    </w:p>
+    <w:p>
+      <w:pPr>
+        <w:jc w:val="both"/>
+      </w:pPr>
+    </w:p>
+    <w:p>
+      <w:pPr>
+        <w:jc w:val="both"/>
+      </w:pPr>
+    </w:p>
+    <w:p>
+      <w:pPr>
+        <w:jc w:val="both"/>
+      </w:pPr>
+    </w:p>
+    <w:p>
+      <w:pPr>
+        <w:jc w:val="both"/>
+      </w:pPr>
+      <w:r>
+        <w:t>For the remaining # pairs we cannot rule out a haplotype effect such as postulated by Wood et al. and this may indeed be a more parsimonious explanation for these # pairs.</w:t>
       </w:r>
     </w:p>
     <w:p>
@@ -1199,6 +1343,59 @@
       <w:proofErr w:type="gramEnd"/>
       <w:r>
         <w:t xml:space="preserve">  </w:t>
+      </w:r>
+    </w:p>
+    <w:p>
+      <w:r>
+        <w:br w:type="page"/>
+      </w:r>
+    </w:p>
+    <w:p>
+      <w:pPr>
+        <w:jc w:val="both"/>
+      </w:pPr>
+      <w:proofErr w:type="gramStart"/>
+      <w:r>
+        <w:rPr>
+          <w:b/>
+        </w:rPr>
+        <w:t>Table 3 |</w:t>
+      </w:r>
+      <w:r>
+        <w:t xml:space="preserve"> Epistatic effects between the IncSeq SNP and the genotyped SNP with the lowest LD in BSGS data.</w:t>
+      </w:r>
+      <w:proofErr w:type="gramEnd"/>
+      <w:r>
+        <w:t xml:space="preserve"> IncSeq SNPs were imputed (imputation quality score &gt; 0.99) against the 1000 Genomes reference panel [ref]. </w:t>
+      </w:r>
+    </w:p>
+    <w:p>
+      <w:pPr>
+        <w:jc w:val="both"/>
+      </w:pPr>
+    </w:p>
+    <w:p>
+      <w:r>
+        <w:br w:type="page"/>
+      </w:r>
+    </w:p>
+    <w:p>
+      <w:pPr>
+        <w:jc w:val="both"/>
+      </w:pPr>
+      <w:proofErr w:type="gramStart"/>
+      <w:r>
+        <w:rPr>
+          <w:b/>
+        </w:rPr>
+        <w:t>Table 4 |</w:t>
+      </w:r>
+      <w:r>
+        <w:t xml:space="preserve"> Meta-analysis of results from discovery and replication cohorts.</w:t>
+      </w:r>
+      <w:proofErr w:type="gramEnd"/>
+      <w:r>
+        <w:t xml:space="preserve"> The analysis followed that of Wood et al. where the interaction effects were estimated before and after adjusting for the linear effects of the IncSeq SNP. </w:t>
       </w:r>
     </w:p>
     <w:sectPr>

</xml_diff>

<commit_message>
table 3 nearly finished
</commit_message>
<xml_diff>
--- a/Frayling_et_al/Reply_16.3.2014_pmv_jep.docx
+++ b/Frayling_et_al/Reply_16.3.2014_pmv_jep.docx
@@ -1474,12 +1474,7 @@
         <w:t>2</w:t>
       </w:r>
       <w:r>
-        <w:t xml:space="preserve"> (from 17,994 probes)</w:t>
-      </w:r>
-      <w:bookmarkStart w:id="3" w:name="_GoBack"/>
-      <w:bookmarkEnd w:id="3"/>
-      <w:r>
-        <w:t xml:space="preserve">.  </w:t>
+        <w:t xml:space="preserve"> (from 17,994 probes).  </w:t>
       </w:r>
     </w:p>
     <w:p/>
@@ -5910,6 +5905,20 @@
     <w:p>
       <w:pPr>
         <w:jc w:val="both"/>
+        <w:rPr>
+          <w:b/>
+        </w:rPr>
+        <w:sectPr>
+          <w:pgSz w:w="11900" w:h="16840"/>
+          <w:pgMar w:top="1440" w:right="1800" w:bottom="1440" w:left="1800" w:header="708" w:footer="708" w:gutter="0"/>
+          <w:cols w:space="708"/>
+          <w:docGrid w:linePitch="360"/>
+        </w:sectPr>
+      </w:pPr>
+    </w:p>
+    <w:p>
+      <w:pPr>
+        <w:jc w:val="both"/>
       </w:pPr>
       <w:proofErr w:type="gramStart"/>
       <w:r>
@@ -5923,7 +5932,29 @@
       </w:r>
       <w:proofErr w:type="gramEnd"/>
       <w:r>
-        <w:t xml:space="preserve"> IncSeq SNPs were imputed (imputation quality score &gt; 0.99) against the 1000 Genomes reference panel [ref]. </w:t>
+        <w:t xml:space="preserve"> IncSeq SNPs were imputed (imputation qua</w:t>
+      </w:r>
+      <w:bookmarkStart w:id="3" w:name="_GoBack"/>
+      <w:bookmarkEnd w:id="3"/>
+      <w:r>
+        <w:t xml:space="preserve">lity score &gt; 0.99) against the 1000 Genomes reference panel [ref]. </w:t>
+      </w:r>
+      <w:r>
+        <w:t>There were only 4 pairs that had sufficient data (all 9 genotype classes and a minimum genotype class size of 5 individuals) existing between the In</w:t>
+      </w:r>
+      <w:r>
+        <w:t>cSeq</w:t>
+      </w:r>
+      <w:r>
+        <w:t xml:space="preserve"> SNP and corresponding epistasis pair. Of these one is CSTB that shows no interaction effect. The remaining three </w:t>
+      </w:r>
+      <w:proofErr w:type="gramStart"/>
+      <w:r>
+        <w:t>have</w:t>
+      </w:r>
+      <w:proofErr w:type="gramEnd"/>
+      <w:r>
+        <w:t xml:space="preserve"> strongly significant effects</w:t>
       </w:r>
     </w:p>
     <w:p>
@@ -5932,9 +5963,1340 @@
       </w:pPr>
     </w:p>
     <w:p>
-      <w:r>
-        <w:br w:type="page"/>
-      </w:r>
+      <w:pPr>
+        <w:jc w:val="both"/>
+      </w:pPr>
+    </w:p>
+    <w:tbl>
+      <w:tblPr>
+        <w:tblStyle w:val="TableGrid"/>
+        <w:tblW w:w="0" w:type="auto"/>
+        <w:tblLayout w:type="fixed"/>
+        <w:tblLook w:val="04A0" w:firstRow="1" w:lastRow="0" w:firstColumn="1" w:lastColumn="0" w:noHBand="0" w:noVBand="1"/>
+      </w:tblPr>
+      <w:tblGrid>
+        <w:gridCol w:w="959"/>
+        <w:gridCol w:w="1417"/>
+        <w:gridCol w:w="1178"/>
+        <w:gridCol w:w="1066"/>
+        <w:gridCol w:w="1166"/>
+        <w:gridCol w:w="1048"/>
+        <w:gridCol w:w="1048"/>
+        <w:gridCol w:w="1049"/>
+        <w:gridCol w:w="1049"/>
+        <w:gridCol w:w="1049"/>
+        <w:gridCol w:w="1049"/>
+        <w:gridCol w:w="1049"/>
+        <w:gridCol w:w="1049"/>
+      </w:tblGrid>
+      <w:tr>
+        <w:tc>
+          <w:tcPr>
+            <w:tcW w:w="959" w:type="dxa"/>
+          </w:tcPr>
+          <w:p/>
+        </w:tc>
+        <w:tc>
+          <w:tcPr>
+            <w:tcW w:w="1417" w:type="dxa"/>
+          </w:tcPr>
+          <w:p/>
+        </w:tc>
+        <w:tc>
+          <w:tcPr>
+            <w:tcW w:w="1178" w:type="dxa"/>
+          </w:tcPr>
+          <w:p/>
+        </w:tc>
+        <w:tc>
+          <w:tcPr>
+            <w:tcW w:w="1066" w:type="dxa"/>
+          </w:tcPr>
+          <w:p/>
+        </w:tc>
+        <w:tc>
+          <w:tcPr>
+            <w:tcW w:w="1166" w:type="dxa"/>
+          </w:tcPr>
+          <w:p/>
+        </w:tc>
+        <w:tc>
+          <w:tcPr>
+            <w:tcW w:w="4194" w:type="dxa"/>
+            <w:gridSpan w:val="4"/>
+          </w:tcPr>
+          <w:p>
+            <w:r>
+              <w:rPr>
+                <w:sz w:val="18"/>
+                <w:szCs w:val="18"/>
+              </w:rPr>
+              <w:t xml:space="preserve">Original analysis  (SNP1 and SNP2) Hemani et al. </w:t>
+            </w:r>
+          </w:p>
+        </w:tc>
+        <w:tc>
+          <w:tcPr>
+            <w:tcW w:w="4196" w:type="dxa"/>
+            <w:gridSpan w:val="4"/>
+          </w:tcPr>
+          <w:p>
+            <w:r>
+              <w:rPr>
+                <w:sz w:val="18"/>
+                <w:szCs w:val="18"/>
+              </w:rPr>
+              <w:t>Analysis between IncSeq SNP and * original SNP</w:t>
+            </w:r>
+          </w:p>
+        </w:tc>
+      </w:tr>
+      <w:tr>
+        <w:tc>
+          <w:tcPr>
+            <w:tcW w:w="959" w:type="dxa"/>
+          </w:tcPr>
+          <w:p>
+            <w:r>
+              <w:rPr>
+                <w:sz w:val="18"/>
+                <w:szCs w:val="18"/>
+              </w:rPr>
+              <w:t>Gene</w:t>
+            </w:r>
+          </w:p>
+        </w:tc>
+        <w:tc>
+          <w:tcPr>
+            <w:tcW w:w="1417" w:type="dxa"/>
+          </w:tcPr>
+          <w:p>
+            <w:r>
+              <w:rPr>
+                <w:sz w:val="18"/>
+                <w:szCs w:val="18"/>
+              </w:rPr>
+              <w:t>Probe</w:t>
+            </w:r>
+          </w:p>
+        </w:tc>
+        <w:tc>
+          <w:tcPr>
+            <w:tcW w:w="1178" w:type="dxa"/>
+          </w:tcPr>
+          <w:p>
+            <w:r>
+              <w:rPr>
+                <w:sz w:val="18"/>
+                <w:szCs w:val="18"/>
+              </w:rPr>
+              <w:t>Original epistatic SNP1</w:t>
+            </w:r>
+          </w:p>
+        </w:tc>
+        <w:tc>
+          <w:tcPr>
+            <w:tcW w:w="1066" w:type="dxa"/>
+          </w:tcPr>
+          <w:p>
+            <w:r>
+              <w:rPr>
+                <w:sz w:val="18"/>
+                <w:szCs w:val="18"/>
+              </w:rPr>
+              <w:t xml:space="preserve">Original epistatic </w:t>
+            </w:r>
+            <w:r>
+              <w:rPr>
+                <w:sz w:val="18"/>
+                <w:szCs w:val="18"/>
+              </w:rPr>
+              <w:t>SNP2</w:t>
+            </w:r>
+          </w:p>
+        </w:tc>
+        <w:tc>
+          <w:tcPr>
+            <w:tcW w:w="1166" w:type="dxa"/>
+          </w:tcPr>
+          <w:p>
+            <w:r>
+              <w:rPr>
+                <w:sz w:val="18"/>
+                <w:szCs w:val="18"/>
+              </w:rPr>
+              <w:t xml:space="preserve">IncSeq SNP </w:t>
+            </w:r>
+            <w:proofErr w:type="spellStart"/>
+            <w:r>
+              <w:rPr>
+                <w:sz w:val="18"/>
+                <w:szCs w:val="18"/>
+              </w:rPr>
+              <w:t>rsid</w:t>
+            </w:r>
+            <w:proofErr w:type="spellEnd"/>
+          </w:p>
+        </w:tc>
+        <w:tc>
+          <w:tcPr>
+            <w:tcW w:w="1048" w:type="dxa"/>
+          </w:tcPr>
+          <w:p>
+            <w:r>
+              <w:rPr>
+                <w:sz w:val="18"/>
+                <w:szCs w:val="18"/>
+              </w:rPr>
+              <w:t>4df</w:t>
+            </w:r>
+            <w:r>
+              <w:rPr>
+                <w:sz w:val="18"/>
+                <w:szCs w:val="18"/>
+              </w:rPr>
+              <w:t xml:space="preserve"> </w:t>
+            </w:r>
+            <w:r>
+              <w:rPr>
+                <w:sz w:val="18"/>
+                <w:szCs w:val="18"/>
+              </w:rPr>
+              <w:t>P</w:t>
+            </w:r>
+            <w:r>
+              <w:rPr>
+                <w:sz w:val="18"/>
+                <w:szCs w:val="18"/>
+              </w:rPr>
+              <w:t xml:space="preserve"> </w:t>
+            </w:r>
+            <w:r>
+              <w:rPr>
+                <w:sz w:val="18"/>
+                <w:szCs w:val="18"/>
+              </w:rPr>
+              <w:t>val</w:t>
+            </w:r>
+            <w:r>
+              <w:rPr>
+                <w:sz w:val="18"/>
+                <w:szCs w:val="18"/>
+              </w:rPr>
+              <w:t>ue</w:t>
+            </w:r>
+          </w:p>
+        </w:tc>
+        <w:tc>
+          <w:tcPr>
+            <w:tcW w:w="1048" w:type="dxa"/>
+          </w:tcPr>
+          <w:p>
+            <w:r>
+              <w:rPr>
+                <w:sz w:val="18"/>
+                <w:szCs w:val="18"/>
+              </w:rPr>
+              <w:t>8df</w:t>
+            </w:r>
+            <w:r>
+              <w:rPr>
+                <w:sz w:val="18"/>
+                <w:szCs w:val="18"/>
+              </w:rPr>
+              <w:t xml:space="preserve"> </w:t>
+            </w:r>
+            <w:r>
+              <w:rPr>
+                <w:sz w:val="18"/>
+                <w:szCs w:val="18"/>
+              </w:rPr>
+              <w:t>P</w:t>
+            </w:r>
+            <w:r>
+              <w:rPr>
+                <w:sz w:val="18"/>
+                <w:szCs w:val="18"/>
+              </w:rPr>
+              <w:t xml:space="preserve"> </w:t>
+            </w:r>
+            <w:r>
+              <w:rPr>
+                <w:sz w:val="18"/>
+                <w:szCs w:val="18"/>
+              </w:rPr>
+              <w:t>val</w:t>
+            </w:r>
+            <w:r>
+              <w:rPr>
+                <w:sz w:val="18"/>
+                <w:szCs w:val="18"/>
+              </w:rPr>
+              <w:t>ue</w:t>
+            </w:r>
+          </w:p>
+        </w:tc>
+        <w:tc>
+          <w:tcPr>
+            <w:tcW w:w="1049" w:type="dxa"/>
+          </w:tcPr>
+          <w:p>
+            <w:r>
+              <w:rPr>
+                <w:sz w:val="18"/>
+                <w:szCs w:val="18"/>
+              </w:rPr>
+              <w:t>8df</w:t>
+            </w:r>
+            <w:r>
+              <w:rPr>
+                <w:sz w:val="18"/>
+                <w:szCs w:val="18"/>
+              </w:rPr>
+              <w:t xml:space="preserve"> </w:t>
+            </w:r>
+            <w:r>
+              <w:rPr>
+                <w:sz w:val="18"/>
+                <w:szCs w:val="18"/>
+              </w:rPr>
+              <w:t>R2</w:t>
+            </w:r>
+          </w:p>
+        </w:tc>
+        <w:tc>
+          <w:tcPr>
+            <w:tcW w:w="1049" w:type="dxa"/>
+          </w:tcPr>
+          <w:p>
+            <w:r>
+              <w:rPr>
+                <w:sz w:val="18"/>
+                <w:szCs w:val="18"/>
+              </w:rPr>
+              <w:t>4df</w:t>
+            </w:r>
+            <w:r>
+              <w:rPr>
+                <w:sz w:val="18"/>
+                <w:szCs w:val="18"/>
+              </w:rPr>
+              <w:t xml:space="preserve"> </w:t>
+            </w:r>
+            <w:r>
+              <w:rPr>
+                <w:sz w:val="18"/>
+                <w:szCs w:val="18"/>
+              </w:rPr>
+              <w:t>R2</w:t>
+            </w:r>
+          </w:p>
+        </w:tc>
+        <w:tc>
+          <w:tcPr>
+            <w:tcW w:w="1049" w:type="dxa"/>
+          </w:tcPr>
+          <w:p>
+            <w:r>
+              <w:rPr>
+                <w:sz w:val="18"/>
+                <w:szCs w:val="18"/>
+              </w:rPr>
+              <w:t>4df</w:t>
+            </w:r>
+            <w:r>
+              <w:rPr>
+                <w:sz w:val="18"/>
+                <w:szCs w:val="18"/>
+              </w:rPr>
+              <w:t xml:space="preserve"> </w:t>
+            </w:r>
+            <w:r>
+              <w:rPr>
+                <w:sz w:val="18"/>
+                <w:szCs w:val="18"/>
+              </w:rPr>
+              <w:t>P</w:t>
+            </w:r>
+            <w:r>
+              <w:rPr>
+                <w:sz w:val="18"/>
+                <w:szCs w:val="18"/>
+              </w:rPr>
+              <w:t xml:space="preserve"> </w:t>
+            </w:r>
+            <w:r>
+              <w:rPr>
+                <w:sz w:val="18"/>
+                <w:szCs w:val="18"/>
+              </w:rPr>
+              <w:t>val</w:t>
+            </w:r>
+            <w:r>
+              <w:rPr>
+                <w:sz w:val="18"/>
+                <w:szCs w:val="18"/>
+              </w:rPr>
+              <w:t>ue</w:t>
+            </w:r>
+          </w:p>
+        </w:tc>
+        <w:tc>
+          <w:tcPr>
+            <w:tcW w:w="1049" w:type="dxa"/>
+          </w:tcPr>
+          <w:p>
+            <w:r>
+              <w:rPr>
+                <w:sz w:val="18"/>
+                <w:szCs w:val="18"/>
+              </w:rPr>
+              <w:t>8df</w:t>
+            </w:r>
+            <w:r>
+              <w:rPr>
+                <w:sz w:val="18"/>
+                <w:szCs w:val="18"/>
+              </w:rPr>
+              <w:t xml:space="preserve"> </w:t>
+            </w:r>
+            <w:r>
+              <w:rPr>
+                <w:sz w:val="18"/>
+                <w:szCs w:val="18"/>
+              </w:rPr>
+              <w:t>P</w:t>
+            </w:r>
+            <w:r>
+              <w:rPr>
+                <w:sz w:val="18"/>
+                <w:szCs w:val="18"/>
+              </w:rPr>
+              <w:t xml:space="preserve"> </w:t>
+            </w:r>
+            <w:r>
+              <w:rPr>
+                <w:sz w:val="18"/>
+                <w:szCs w:val="18"/>
+              </w:rPr>
+              <w:t>val</w:t>
+            </w:r>
+            <w:r>
+              <w:rPr>
+                <w:sz w:val="18"/>
+                <w:szCs w:val="18"/>
+              </w:rPr>
+              <w:t>ue</w:t>
+            </w:r>
+          </w:p>
+        </w:tc>
+        <w:tc>
+          <w:tcPr>
+            <w:tcW w:w="1049" w:type="dxa"/>
+          </w:tcPr>
+          <w:p>
+            <w:r>
+              <w:rPr>
+                <w:sz w:val="18"/>
+                <w:szCs w:val="18"/>
+              </w:rPr>
+              <w:t>8df</w:t>
+            </w:r>
+            <w:r>
+              <w:rPr>
+                <w:sz w:val="18"/>
+                <w:szCs w:val="18"/>
+              </w:rPr>
+              <w:t xml:space="preserve"> </w:t>
+            </w:r>
+            <w:r>
+              <w:rPr>
+                <w:sz w:val="18"/>
+                <w:szCs w:val="18"/>
+              </w:rPr>
+              <w:t>R2</w:t>
+            </w:r>
+          </w:p>
+        </w:tc>
+        <w:tc>
+          <w:tcPr>
+            <w:tcW w:w="1049" w:type="dxa"/>
+          </w:tcPr>
+          <w:p>
+            <w:r>
+              <w:rPr>
+                <w:sz w:val="18"/>
+                <w:szCs w:val="18"/>
+              </w:rPr>
+              <w:t>4df</w:t>
+            </w:r>
+            <w:r>
+              <w:rPr>
+                <w:sz w:val="18"/>
+                <w:szCs w:val="18"/>
+              </w:rPr>
+              <w:t xml:space="preserve"> </w:t>
+            </w:r>
+            <w:r>
+              <w:rPr>
+                <w:sz w:val="18"/>
+                <w:szCs w:val="18"/>
+              </w:rPr>
+              <w:t>R2</w:t>
+            </w:r>
+          </w:p>
+        </w:tc>
+      </w:tr>
+      <w:tr>
+        <w:tc>
+          <w:tcPr>
+            <w:tcW w:w="959" w:type="dxa"/>
+          </w:tcPr>
+          <w:p>
+            <w:r>
+              <w:rPr>
+                <w:sz w:val="18"/>
+                <w:szCs w:val="18"/>
+              </w:rPr>
+              <w:t>CSTB</w:t>
+            </w:r>
+          </w:p>
+        </w:tc>
+        <w:tc>
+          <w:tcPr>
+            <w:tcW w:w="1417" w:type="dxa"/>
+          </w:tcPr>
+          <w:p>
+            <w:r>
+              <w:rPr>
+                <w:sz w:val="18"/>
+                <w:szCs w:val="18"/>
+              </w:rPr>
+              <w:t>ILMN_1761797</w:t>
+            </w:r>
+          </w:p>
+        </w:tc>
+        <w:tc>
+          <w:tcPr>
+            <w:tcW w:w="1178" w:type="dxa"/>
+          </w:tcPr>
+          <w:p>
+            <w:r>
+              <w:rPr>
+                <w:sz w:val="18"/>
+                <w:szCs w:val="18"/>
+              </w:rPr>
+              <w:t>rs9979356</w:t>
+            </w:r>
+          </w:p>
+        </w:tc>
+        <w:tc>
+          <w:tcPr>
+            <w:tcW w:w="1066" w:type="dxa"/>
+          </w:tcPr>
+          <w:p>
+            <w:proofErr w:type="gramStart"/>
+            <w:r>
+              <w:rPr>
+                <w:sz w:val="18"/>
+                <w:szCs w:val="18"/>
+              </w:rPr>
+              <w:t>rs3761385</w:t>
+            </w:r>
+            <w:proofErr w:type="gramEnd"/>
+          </w:p>
+        </w:tc>
+        <w:tc>
+          <w:tcPr>
+            <w:tcW w:w="1166" w:type="dxa"/>
+          </w:tcPr>
+          <w:p>
+            <w:proofErr w:type="gramStart"/>
+            <w:r>
+              <w:rPr>
+                <w:sz w:val="18"/>
+                <w:szCs w:val="18"/>
+              </w:rPr>
+              <w:t>rs35285321</w:t>
+            </w:r>
+            <w:proofErr w:type="gramEnd"/>
+          </w:p>
+        </w:tc>
+        <w:tc>
+          <w:tcPr>
+            <w:tcW w:w="1048" w:type="dxa"/>
+          </w:tcPr>
+          <w:p>
+            <w:r>
+              <w:rPr>
+                <w:sz w:val="18"/>
+                <w:szCs w:val="18"/>
+              </w:rPr>
+              <w:t>1</w:t>
+            </w:r>
+            <w:r>
+              <w:rPr>
+                <w:sz w:val="18"/>
+                <w:szCs w:val="18"/>
+              </w:rPr>
+              <w:t>2.0</w:t>
+            </w:r>
+          </w:p>
+        </w:tc>
+        <w:tc>
+          <w:tcPr>
+            <w:tcW w:w="1048" w:type="dxa"/>
+          </w:tcPr>
+          <w:p>
+            <w:r>
+              <w:rPr>
+                <w:sz w:val="18"/>
+                <w:szCs w:val="18"/>
+              </w:rPr>
+              <w:t>17.2</w:t>
+            </w:r>
+          </w:p>
+        </w:tc>
+        <w:tc>
+          <w:tcPr>
+            <w:tcW w:w="1049" w:type="dxa"/>
+          </w:tcPr>
+          <w:p>
+            <w:r>
+              <w:rPr>
+                <w:sz w:val="18"/>
+                <w:szCs w:val="18"/>
+              </w:rPr>
+              <w:t>0.1</w:t>
+            </w:r>
+          </w:p>
+        </w:tc>
+        <w:tc>
+          <w:tcPr>
+            <w:tcW w:w="1049" w:type="dxa"/>
+          </w:tcPr>
+          <w:p>
+            <w:r>
+              <w:rPr>
+                <w:sz w:val="18"/>
+                <w:szCs w:val="18"/>
+              </w:rPr>
+              <w:t>0.07</w:t>
+            </w:r>
+          </w:p>
+        </w:tc>
+        <w:tc>
+          <w:tcPr>
+            <w:tcW w:w="1049" w:type="dxa"/>
+          </w:tcPr>
+          <w:p>
+            <w:r>
+              <w:rPr>
+                <w:sz w:val="18"/>
+                <w:szCs w:val="18"/>
+              </w:rPr>
+              <w:t>0.</w:t>
+            </w:r>
+            <w:r>
+              <w:rPr>
+                <w:sz w:val="18"/>
+                <w:szCs w:val="18"/>
+              </w:rPr>
+              <w:t>8</w:t>
+            </w:r>
+          </w:p>
+        </w:tc>
+        <w:tc>
+          <w:tcPr>
+            <w:tcW w:w="1049" w:type="dxa"/>
+          </w:tcPr>
+          <w:p>
+            <w:r>
+              <w:rPr>
+                <w:sz w:val="18"/>
+                <w:szCs w:val="18"/>
+              </w:rPr>
+              <w:t>25.</w:t>
+            </w:r>
+            <w:r>
+              <w:rPr>
+                <w:sz w:val="18"/>
+                <w:szCs w:val="18"/>
+              </w:rPr>
+              <w:t>5</w:t>
+            </w:r>
+          </w:p>
+        </w:tc>
+        <w:tc>
+          <w:tcPr>
+            <w:tcW w:w="1049" w:type="dxa"/>
+          </w:tcPr>
+          <w:p>
+            <w:r>
+              <w:rPr>
+                <w:sz w:val="18"/>
+                <w:szCs w:val="18"/>
+              </w:rPr>
+              <w:t>0.14</w:t>
+            </w:r>
+          </w:p>
+        </w:tc>
+        <w:tc>
+          <w:tcPr>
+            <w:tcW w:w="1049" w:type="dxa"/>
+          </w:tcPr>
+          <w:p>
+            <w:r>
+              <w:rPr>
+                <w:sz w:val="18"/>
+                <w:szCs w:val="18"/>
+              </w:rPr>
+              <w:t>0.0</w:t>
+            </w:r>
+            <w:r>
+              <w:rPr>
+                <w:sz w:val="18"/>
+                <w:szCs w:val="18"/>
+              </w:rPr>
+              <w:t>1</w:t>
+            </w:r>
+          </w:p>
+        </w:tc>
+      </w:tr>
+      <w:tr>
+        <w:tc>
+          <w:tcPr>
+            <w:tcW w:w="959" w:type="dxa"/>
+          </w:tcPr>
+          <w:p>
+            <w:r>
+              <w:rPr>
+                <w:sz w:val="18"/>
+                <w:szCs w:val="18"/>
+              </w:rPr>
+              <w:t>HNRPH1</w:t>
+            </w:r>
+          </w:p>
+        </w:tc>
+        <w:tc>
+          <w:tcPr>
+            <w:tcW w:w="1417" w:type="dxa"/>
+          </w:tcPr>
+          <w:p>
+            <w:r>
+              <w:rPr>
+                <w:sz w:val="18"/>
+                <w:szCs w:val="18"/>
+              </w:rPr>
+              <w:t>ILMN_2101920</w:t>
+            </w:r>
+          </w:p>
+        </w:tc>
+        <w:tc>
+          <w:tcPr>
+            <w:tcW w:w="1178" w:type="dxa"/>
+          </w:tcPr>
+          <w:p>
+            <w:proofErr w:type="gramStart"/>
+            <w:r>
+              <w:rPr>
+                <w:sz w:val="18"/>
+                <w:szCs w:val="18"/>
+              </w:rPr>
+              <w:t>rs6894268</w:t>
+            </w:r>
+            <w:proofErr w:type="gramEnd"/>
+          </w:p>
+        </w:tc>
+        <w:tc>
+          <w:tcPr>
+            <w:tcW w:w="1066" w:type="dxa"/>
+          </w:tcPr>
+          <w:p>
+            <w:proofErr w:type="gramStart"/>
+            <w:r>
+              <w:rPr>
+                <w:sz w:val="18"/>
+                <w:szCs w:val="18"/>
+              </w:rPr>
+              <w:t>rs4700810</w:t>
+            </w:r>
+            <w:proofErr w:type="gramEnd"/>
+          </w:p>
+        </w:tc>
+        <w:tc>
+          <w:tcPr>
+            <w:tcW w:w="1166" w:type="dxa"/>
+          </w:tcPr>
+          <w:p>
+            <w:proofErr w:type="gramStart"/>
+            <w:r>
+              <w:rPr>
+                <w:sz w:val="18"/>
+                <w:szCs w:val="18"/>
+              </w:rPr>
+              <w:t>rs10078796</w:t>
+            </w:r>
+            <w:proofErr w:type="gramEnd"/>
+          </w:p>
+        </w:tc>
+        <w:tc>
+          <w:tcPr>
+            <w:tcW w:w="1048" w:type="dxa"/>
+          </w:tcPr>
+          <w:p>
+            <w:r>
+              <w:rPr>
+                <w:sz w:val="18"/>
+                <w:szCs w:val="18"/>
+              </w:rPr>
+              <w:t>15.</w:t>
+            </w:r>
+            <w:r>
+              <w:rPr>
+                <w:sz w:val="18"/>
+                <w:szCs w:val="18"/>
+              </w:rPr>
+              <w:t>4</w:t>
+            </w:r>
+          </w:p>
+        </w:tc>
+        <w:tc>
+          <w:tcPr>
+            <w:tcW w:w="1048" w:type="dxa"/>
+          </w:tcPr>
+          <w:p>
+            <w:r>
+              <w:rPr>
+                <w:sz w:val="18"/>
+                <w:szCs w:val="18"/>
+              </w:rPr>
+              <w:t>17.</w:t>
+            </w:r>
+            <w:r>
+              <w:rPr>
+                <w:sz w:val="18"/>
+                <w:szCs w:val="18"/>
+              </w:rPr>
+              <w:t>1</w:t>
+            </w:r>
+          </w:p>
+        </w:tc>
+        <w:tc>
+          <w:tcPr>
+            <w:tcW w:w="1049" w:type="dxa"/>
+          </w:tcPr>
+          <w:p>
+            <w:r>
+              <w:rPr>
+                <w:sz w:val="18"/>
+                <w:szCs w:val="18"/>
+              </w:rPr>
+              <w:t>0.1</w:t>
+            </w:r>
+          </w:p>
+        </w:tc>
+        <w:tc>
+          <w:tcPr>
+            <w:tcW w:w="1049" w:type="dxa"/>
+          </w:tcPr>
+          <w:p>
+            <w:r>
+              <w:rPr>
+                <w:sz w:val="18"/>
+                <w:szCs w:val="18"/>
+              </w:rPr>
+              <w:t>0.08</w:t>
+            </w:r>
+          </w:p>
+        </w:tc>
+        <w:tc>
+          <w:tcPr>
+            <w:tcW w:w="1049" w:type="dxa"/>
+          </w:tcPr>
+          <w:p>
+            <w:r>
+              <w:rPr>
+                <w:sz w:val="18"/>
+                <w:szCs w:val="18"/>
+              </w:rPr>
+              <w:t>9.6</w:t>
+            </w:r>
+          </w:p>
+        </w:tc>
+        <w:tc>
+          <w:tcPr>
+            <w:tcW w:w="1049" w:type="dxa"/>
+          </w:tcPr>
+          <w:p>
+            <w:r>
+              <w:rPr>
+                <w:sz w:val="18"/>
+                <w:szCs w:val="18"/>
+              </w:rPr>
+              <w:t>30.</w:t>
+            </w:r>
+            <w:r>
+              <w:rPr>
+                <w:sz w:val="18"/>
+                <w:szCs w:val="18"/>
+              </w:rPr>
+              <w:t>8</w:t>
+            </w:r>
+          </w:p>
+        </w:tc>
+        <w:tc>
+          <w:tcPr>
+            <w:tcW w:w="1049" w:type="dxa"/>
+          </w:tcPr>
+          <w:p>
+            <w:r>
+              <w:rPr>
+                <w:sz w:val="18"/>
+                <w:szCs w:val="18"/>
+              </w:rPr>
+              <w:t>0.16</w:t>
+            </w:r>
+          </w:p>
+        </w:tc>
+        <w:tc>
+          <w:tcPr>
+            <w:tcW w:w="1049" w:type="dxa"/>
+          </w:tcPr>
+          <w:p>
+            <w:r>
+              <w:rPr>
+                <w:sz w:val="18"/>
+                <w:szCs w:val="18"/>
+              </w:rPr>
+              <w:t>0.06</w:t>
+            </w:r>
+          </w:p>
+        </w:tc>
+      </w:tr>
+      <w:tr>
+        <w:tc>
+          <w:tcPr>
+            <w:tcW w:w="959" w:type="dxa"/>
+          </w:tcPr>
+          <w:p>
+            <w:r>
+              <w:rPr>
+                <w:sz w:val="18"/>
+                <w:szCs w:val="18"/>
+              </w:rPr>
+              <w:t>MBP</w:t>
+            </w:r>
+          </w:p>
+        </w:tc>
+        <w:tc>
+          <w:tcPr>
+            <w:tcW w:w="1417" w:type="dxa"/>
+          </w:tcPr>
+          <w:p>
+            <w:r>
+              <w:rPr>
+                <w:sz w:val="18"/>
+                <w:szCs w:val="18"/>
+              </w:rPr>
+              <w:t>ILMN_2398939</w:t>
+            </w:r>
+          </w:p>
+        </w:tc>
+        <w:tc>
+          <w:tcPr>
+            <w:tcW w:w="1178" w:type="dxa"/>
+          </w:tcPr>
+          <w:p>
+            <w:proofErr w:type="gramStart"/>
+            <w:r>
+              <w:rPr>
+                <w:sz w:val="18"/>
+                <w:szCs w:val="18"/>
+              </w:rPr>
+              <w:t>rs8092433</w:t>
+            </w:r>
+            <w:proofErr w:type="gramEnd"/>
+          </w:p>
+        </w:tc>
+        <w:tc>
+          <w:tcPr>
+            <w:tcW w:w="1066" w:type="dxa"/>
+          </w:tcPr>
+          <w:p>
+            <w:proofErr w:type="gramStart"/>
+            <w:r>
+              <w:rPr>
+                <w:sz w:val="18"/>
+                <w:szCs w:val="18"/>
+              </w:rPr>
+              <w:t>rs4890876</w:t>
+            </w:r>
+            <w:proofErr w:type="gramEnd"/>
+          </w:p>
+        </w:tc>
+        <w:tc>
+          <w:tcPr>
+            <w:tcW w:w="1166" w:type="dxa"/>
+          </w:tcPr>
+          <w:p>
+            <w:proofErr w:type="gramStart"/>
+            <w:r>
+              <w:rPr>
+                <w:sz w:val="18"/>
+                <w:szCs w:val="18"/>
+              </w:rPr>
+              <w:t>rs470929</w:t>
+            </w:r>
+            <w:proofErr w:type="gramEnd"/>
+          </w:p>
+        </w:tc>
+        <w:tc>
+          <w:tcPr>
+            <w:tcW w:w="1048" w:type="dxa"/>
+          </w:tcPr>
+          <w:p>
+            <w:r>
+              <w:rPr>
+                <w:sz w:val="18"/>
+                <w:szCs w:val="18"/>
+              </w:rPr>
+              <w:t>5.4</w:t>
+            </w:r>
+          </w:p>
+        </w:tc>
+        <w:tc>
+          <w:tcPr>
+            <w:tcW w:w="1048" w:type="dxa"/>
+          </w:tcPr>
+          <w:p>
+            <w:r>
+              <w:rPr>
+                <w:sz w:val="18"/>
+                <w:szCs w:val="18"/>
+              </w:rPr>
+              <w:t>16.9</w:t>
+            </w:r>
+          </w:p>
+        </w:tc>
+        <w:tc>
+          <w:tcPr>
+            <w:tcW w:w="1049" w:type="dxa"/>
+          </w:tcPr>
+          <w:p>
+            <w:r>
+              <w:rPr>
+                <w:sz w:val="18"/>
+                <w:szCs w:val="18"/>
+              </w:rPr>
+              <w:t>0.1</w:t>
+            </w:r>
+          </w:p>
+        </w:tc>
+        <w:tc>
+          <w:tcPr>
+            <w:tcW w:w="1049" w:type="dxa"/>
+          </w:tcPr>
+          <w:p>
+            <w:r>
+              <w:rPr>
+                <w:sz w:val="18"/>
+                <w:szCs w:val="18"/>
+              </w:rPr>
+              <w:t>0.03</w:t>
+            </w:r>
+          </w:p>
+        </w:tc>
+        <w:tc>
+          <w:tcPr>
+            <w:tcW w:w="1049" w:type="dxa"/>
+          </w:tcPr>
+          <w:p>
+            <w:r>
+              <w:rPr>
+                <w:sz w:val="18"/>
+                <w:szCs w:val="18"/>
+              </w:rPr>
+              <w:t>6.5</w:t>
+            </w:r>
+          </w:p>
+        </w:tc>
+        <w:tc>
+          <w:tcPr>
+            <w:tcW w:w="1049" w:type="dxa"/>
+          </w:tcPr>
+          <w:p>
+            <w:r>
+              <w:rPr>
+                <w:sz w:val="18"/>
+                <w:szCs w:val="18"/>
+              </w:rPr>
+              <w:t>37.1</w:t>
+            </w:r>
+          </w:p>
+        </w:tc>
+        <w:tc>
+          <w:tcPr>
+            <w:tcW w:w="1049" w:type="dxa"/>
+          </w:tcPr>
+          <w:p>
+            <w:r>
+              <w:rPr>
+                <w:sz w:val="18"/>
+                <w:szCs w:val="18"/>
+              </w:rPr>
+              <w:t>0.19</w:t>
+            </w:r>
+          </w:p>
+        </w:tc>
+        <w:tc>
+          <w:tcPr>
+            <w:tcW w:w="1049" w:type="dxa"/>
+          </w:tcPr>
+          <w:p>
+            <w:r>
+              <w:rPr>
+                <w:sz w:val="18"/>
+                <w:szCs w:val="18"/>
+              </w:rPr>
+              <w:t>0.04</w:t>
+            </w:r>
+          </w:p>
+        </w:tc>
+      </w:tr>
+      <w:tr>
+        <w:tc>
+          <w:tcPr>
+            <w:tcW w:w="959" w:type="dxa"/>
+          </w:tcPr>
+          <w:p>
+            <w:r>
+              <w:rPr>
+                <w:sz w:val="18"/>
+                <w:szCs w:val="18"/>
+              </w:rPr>
+              <w:t>VASP</w:t>
+            </w:r>
+          </w:p>
+        </w:tc>
+        <w:tc>
+          <w:tcPr>
+            <w:tcW w:w="1417" w:type="dxa"/>
+          </w:tcPr>
+          <w:p>
+            <w:r>
+              <w:rPr>
+                <w:sz w:val="18"/>
+                <w:szCs w:val="18"/>
+              </w:rPr>
+              <w:t>ILMN_1743646</w:t>
+            </w:r>
+          </w:p>
+        </w:tc>
+        <w:tc>
+          <w:tcPr>
+            <w:tcW w:w="1178" w:type="dxa"/>
+          </w:tcPr>
+          <w:p>
+            <w:proofErr w:type="gramStart"/>
+            <w:r>
+              <w:rPr>
+                <w:sz w:val="18"/>
+                <w:szCs w:val="18"/>
+              </w:rPr>
+              <w:t>rs1264226</w:t>
+            </w:r>
+            <w:proofErr w:type="gramEnd"/>
+          </w:p>
+        </w:tc>
+        <w:tc>
+          <w:tcPr>
+            <w:tcW w:w="1066" w:type="dxa"/>
+          </w:tcPr>
+          <w:p>
+            <w:proofErr w:type="gramStart"/>
+            <w:r>
+              <w:rPr>
+                <w:sz w:val="18"/>
+                <w:szCs w:val="18"/>
+              </w:rPr>
+              <w:t>rs2276470</w:t>
+            </w:r>
+            <w:proofErr w:type="gramEnd"/>
+          </w:p>
+        </w:tc>
+        <w:tc>
+          <w:tcPr>
+            <w:tcW w:w="1166" w:type="dxa"/>
+          </w:tcPr>
+          <w:p>
+            <w:proofErr w:type="gramStart"/>
+            <w:r>
+              <w:rPr>
+                <w:sz w:val="18"/>
+                <w:szCs w:val="18"/>
+              </w:rPr>
+              <w:t>rs4803827</w:t>
+            </w:r>
+            <w:proofErr w:type="gramEnd"/>
+          </w:p>
+        </w:tc>
+        <w:tc>
+          <w:tcPr>
+            <w:tcW w:w="1048" w:type="dxa"/>
+          </w:tcPr>
+          <w:p>
+            <w:r>
+              <w:rPr>
+                <w:sz w:val="18"/>
+                <w:szCs w:val="18"/>
+              </w:rPr>
+              <w:t>5.</w:t>
+            </w:r>
+            <w:r>
+              <w:rPr>
+                <w:sz w:val="18"/>
+                <w:szCs w:val="18"/>
+              </w:rPr>
+              <w:t>1</w:t>
+            </w:r>
+          </w:p>
+        </w:tc>
+        <w:tc>
+          <w:tcPr>
+            <w:tcW w:w="1048" w:type="dxa"/>
+          </w:tcPr>
+          <w:p>
+            <w:r>
+              <w:rPr>
+                <w:sz w:val="18"/>
+                <w:szCs w:val="18"/>
+              </w:rPr>
+              <w:t>15.</w:t>
+            </w:r>
+            <w:r>
+              <w:rPr>
+                <w:sz w:val="18"/>
+                <w:szCs w:val="18"/>
+              </w:rPr>
+              <w:t>6</w:t>
+            </w:r>
+          </w:p>
+        </w:tc>
+        <w:tc>
+          <w:tcPr>
+            <w:tcW w:w="1049" w:type="dxa"/>
+          </w:tcPr>
+          <w:p>
+            <w:r>
+              <w:rPr>
+                <w:sz w:val="18"/>
+                <w:szCs w:val="18"/>
+              </w:rPr>
+              <w:t>0.1</w:t>
+            </w:r>
+          </w:p>
+        </w:tc>
+        <w:tc>
+          <w:tcPr>
+            <w:tcW w:w="1049" w:type="dxa"/>
+          </w:tcPr>
+          <w:p>
+            <w:r>
+              <w:rPr>
+                <w:sz w:val="18"/>
+                <w:szCs w:val="18"/>
+              </w:rPr>
+              <w:t>0.03</w:t>
+            </w:r>
+          </w:p>
+        </w:tc>
+        <w:tc>
+          <w:tcPr>
+            <w:tcW w:w="1049" w:type="dxa"/>
+          </w:tcPr>
+          <w:p>
+            <w:r>
+              <w:rPr>
+                <w:sz w:val="18"/>
+                <w:szCs w:val="18"/>
+              </w:rPr>
+              <w:t>7.</w:t>
+            </w:r>
+            <w:r>
+              <w:rPr>
+                <w:sz w:val="18"/>
+                <w:szCs w:val="18"/>
+              </w:rPr>
+              <w:t>9</w:t>
+            </w:r>
+          </w:p>
+        </w:tc>
+        <w:tc>
+          <w:tcPr>
+            <w:tcW w:w="1049" w:type="dxa"/>
+          </w:tcPr>
+          <w:p>
+            <w:r>
+              <w:rPr>
+                <w:sz w:val="18"/>
+                <w:szCs w:val="18"/>
+              </w:rPr>
+              <w:t>81.</w:t>
+            </w:r>
+            <w:r>
+              <w:rPr>
+                <w:sz w:val="18"/>
+                <w:szCs w:val="18"/>
+              </w:rPr>
+              <w:t>9</w:t>
+            </w:r>
+          </w:p>
+        </w:tc>
+        <w:tc>
+          <w:tcPr>
+            <w:tcW w:w="1049" w:type="dxa"/>
+          </w:tcPr>
+          <w:p>
+            <w:r>
+              <w:rPr>
+                <w:sz w:val="18"/>
+                <w:szCs w:val="18"/>
+              </w:rPr>
+              <w:t>0.32</w:t>
+            </w:r>
+          </w:p>
+        </w:tc>
+        <w:tc>
+          <w:tcPr>
+            <w:tcW w:w="1049" w:type="dxa"/>
+          </w:tcPr>
+          <w:p>
+            <w:r>
+              <w:rPr>
+                <w:sz w:val="18"/>
+                <w:szCs w:val="18"/>
+              </w:rPr>
+              <w:t>0.05</w:t>
+            </w:r>
+          </w:p>
+        </w:tc>
+      </w:tr>
+    </w:tbl>
+    <w:p/>
+    <w:p>
+      <w:pPr>
+        <w:jc w:val="both"/>
+        <w:rPr>
+          <w:b/>
+        </w:rPr>
+        <w:sectPr>
+          <w:pgSz w:w="16840" w:h="11900" w:orient="landscape"/>
+          <w:pgMar w:top="1800" w:right="1440" w:bottom="1800" w:left="1440" w:header="708" w:footer="708" w:gutter="0"/>
+          <w:cols w:space="708"/>
+          <w:docGrid w:linePitch="360"/>
+        </w:sectPr>
+      </w:pPr>
     </w:p>
     <w:p>
       <w:pPr>

</xml_diff>